<commit_message>
Changes in notebook + report
</commit_message>
<xml_diff>
--- a/Report/20201226PM_ML_Project_Report_Group_50.docx
+++ b/Report/20201226PM_ML_Project_Report_Group_50.docx
@@ -315,18 +315,40 @@
           <w:rFonts w:ascii="Times New Roman" w:hAnsi="Times New Roman" w:cs="Times New Roman"/>
           <w:sz w:val="24"/>
           <w:szCs w:val="24"/>
-          <w:lang w:val="en-GB"/>
-        </w:rPr>
-      </w:pPr>
-      <w:r>
-        <w:rPr>
-          <w:rFonts w:ascii="Times New Roman" w:hAnsi="Times New Roman" w:cs="Times New Roman"/>
-          <w:sz w:val="24"/>
-          <w:szCs w:val="24"/>
-          <w:lang w:val="en-GB"/>
-        </w:rPr>
-        <w:t>Philipp Metzger</w:t>
-      </w:r>
+          <w:lang w:val="pt-BR"/>
+        </w:rPr>
+      </w:pPr>
+      <w:proofErr w:type="spellStart"/>
+      <w:r>
+        <w:rPr>
+          <w:rFonts w:ascii="Times New Roman" w:hAnsi="Times New Roman" w:cs="Times New Roman"/>
+          <w:sz w:val="24"/>
+          <w:szCs w:val="24"/>
+          <w:lang w:val="pt-BR"/>
+        </w:rPr>
+        <w:t>Philipp</w:t>
+      </w:r>
+      <w:proofErr w:type="spellEnd"/>
+      <w:r>
+        <w:rPr>
+          <w:rFonts w:ascii="Times New Roman" w:hAnsi="Times New Roman" w:cs="Times New Roman"/>
+          <w:sz w:val="24"/>
+          <w:szCs w:val="24"/>
+          <w:lang w:val="pt-BR"/>
+        </w:rPr>
+        <w:t xml:space="preserve"> </w:t>
+      </w:r>
+      <w:proofErr w:type="spellStart"/>
+      <w:r>
+        <w:rPr>
+          <w:rFonts w:ascii="Times New Roman" w:hAnsi="Times New Roman" w:cs="Times New Roman"/>
+          <w:sz w:val="24"/>
+          <w:szCs w:val="24"/>
+          <w:lang w:val="pt-BR"/>
+        </w:rPr>
+        <w:t>Metzger</w:t>
+      </w:r>
+      <w:proofErr w:type="spellEnd"/>
     </w:p>
     <w:p>
       <w:pPr>
@@ -336,18 +358,29 @@
           <w:rFonts w:ascii="Times New Roman" w:hAnsi="Times New Roman" w:cs="Times New Roman"/>
           <w:sz w:val="24"/>
           <w:szCs w:val="24"/>
-          <w:lang w:val="en-GB"/>
-        </w:rPr>
-      </w:pPr>
-      <w:r>
-        <w:rPr>
-          <w:rFonts w:ascii="Times New Roman" w:hAnsi="Times New Roman" w:cs="Times New Roman"/>
-          <w:sz w:val="24"/>
-          <w:szCs w:val="24"/>
-          <w:lang w:val="en-GB"/>
-        </w:rPr>
-        <w:t>Ali Sabbir</w:t>
-      </w:r>
+          <w:lang w:val="pt-BR"/>
+        </w:rPr>
+      </w:pPr>
+      <w:r>
+        <w:rPr>
+          <w:rFonts w:ascii="Times New Roman" w:hAnsi="Times New Roman" w:cs="Times New Roman"/>
+          <w:sz w:val="24"/>
+          <w:szCs w:val="24"/>
+          <w:lang w:val="pt-BR"/>
+        </w:rPr>
+        <w:t xml:space="preserve">Ali </w:t>
+      </w:r>
+      <w:proofErr w:type="spellStart"/>
+      <w:r>
+        <w:rPr>
+          <w:rFonts w:ascii="Times New Roman" w:hAnsi="Times New Roman" w:cs="Times New Roman"/>
+          <w:sz w:val="24"/>
+          <w:szCs w:val="24"/>
+          <w:lang w:val="pt-BR"/>
+        </w:rPr>
+        <w:t>Sabbir</w:t>
+      </w:r>
+      <w:proofErr w:type="spellEnd"/>
     </w:p>
     <w:p>
       <w:pPr>
@@ -357,15 +390,15 @@
           <w:rFonts w:ascii="Times New Roman" w:hAnsi="Times New Roman" w:cs="Times New Roman"/>
           <w:sz w:val="24"/>
           <w:szCs w:val="24"/>
-          <w:lang w:val="en-GB"/>
-        </w:rPr>
-      </w:pPr>
-      <w:r>
-        <w:rPr>
-          <w:rFonts w:ascii="Times New Roman" w:hAnsi="Times New Roman" w:cs="Times New Roman"/>
-          <w:sz w:val="24"/>
-          <w:szCs w:val="24"/>
-          <w:lang w:val="en-GB"/>
+          <w:lang w:val="pt-BR"/>
+        </w:rPr>
+      </w:pPr>
+      <w:r>
+        <w:rPr>
+          <w:rFonts w:ascii="Times New Roman" w:hAnsi="Times New Roman" w:cs="Times New Roman"/>
+          <w:sz w:val="24"/>
+          <w:szCs w:val="24"/>
+          <w:lang w:val="pt-BR"/>
         </w:rPr>
         <w:t>Henrique Vaz</w:t>
       </w:r>
@@ -378,7 +411,7 @@
           <w:rFonts w:ascii="Times New Roman" w:hAnsi="Times New Roman" w:cs="Times New Roman"/>
           <w:sz w:val="24"/>
           <w:szCs w:val="24"/>
-          <w:lang w:val="en-GB"/>
+          <w:lang w:val="pt-BR"/>
         </w:rPr>
       </w:pPr>
     </w:p>
@@ -423,47 +456,7 @@
             <w:szCs w:val="24"/>
             <w:lang w:val="en-GB"/>
           </w:rPr>
-          <w:t>https://github.com/ph1001/Group-P</w:t>
-        </w:r>
-        <w:r>
-          <w:rPr>
-            <w:rStyle w:val="Hyperlink"/>
-            <w:rFonts w:ascii="Times New Roman" w:hAnsi="Times New Roman" w:cs="Times New Roman"/>
-            <w:sz w:val="24"/>
-            <w:szCs w:val="24"/>
-            <w:lang w:val="en-GB"/>
-          </w:rPr>
-          <w:t>r</w:t>
-        </w:r>
-        <w:r>
-          <w:rPr>
-            <w:rStyle w:val="Hyperlink"/>
-            <w:rFonts w:ascii="Times New Roman" w:hAnsi="Times New Roman" w:cs="Times New Roman"/>
-            <w:sz w:val="24"/>
-            <w:szCs w:val="24"/>
-            <w:lang w:val="en-GB"/>
-          </w:rPr>
-          <w:t>oje</w:t>
-        </w:r>
-        <w:r>
-          <w:rPr>
-            <w:rStyle w:val="Hyperlink"/>
-            <w:rFonts w:ascii="Times New Roman" w:hAnsi="Times New Roman" w:cs="Times New Roman"/>
-            <w:sz w:val="24"/>
-            <w:szCs w:val="24"/>
-            <w:lang w:val="en-GB"/>
-          </w:rPr>
-          <w:t>c</w:t>
-        </w:r>
-        <w:r>
-          <w:rPr>
-            <w:rStyle w:val="Hyperlink"/>
-            <w:rFonts w:ascii="Times New Roman" w:hAnsi="Times New Roman" w:cs="Times New Roman"/>
-            <w:sz w:val="24"/>
-            <w:szCs w:val="24"/>
-            <w:lang w:val="en-GB"/>
-          </w:rPr>
-          <w:t>t-Machine-Learning-Group-50</w:t>
+          <w:t>https://github.com/ph1001/Group-Project-Machine-Learning-Group-50</w:t>
         </w:r>
       </w:hyperlink>
     </w:p>
@@ -782,16 +775,7 @@
           <w:szCs w:val="24"/>
           <w:lang w:val="en-GB"/>
         </w:rPr>
-        <w:t>optimal or near optimal parameter values by using Grid Search</w:t>
-      </w:r>
-      <w:r>
-        <w:rPr>
-          <w:rFonts w:ascii="Times New Roman" w:hAnsi="Times New Roman" w:cs="Times New Roman"/>
-          <w:sz w:val="24"/>
-          <w:szCs w:val="24"/>
-          <w:lang w:val="en-GB"/>
-        </w:rPr>
-        <w:t xml:space="preserve"> and then comparing the algorithms using these best parameters to each other. In the end, a small number of algorithms is selected and combined in an ensemble classifier</w:t>
+        <w:t>optimal or near optimal parameter values by using Grid Search and then comparing the algorithms using these best parameters to each other. In the end, a small number of algorithms is selected and combined in an ensemble classifier</w:t>
       </w:r>
       <w:r>
         <w:rPr>
@@ -6589,6 +6573,353 @@
         <w:lastRenderedPageBreak/>
         <w:t>due to the small sample sizes in the low cardinality categories.</w:t>
       </w:r>
+      <w:r>
+        <w:rPr>
+          <w:rFonts w:ascii="Times New Roman" w:eastAsia="Times New Roman" w:hAnsi="Times New Roman" w:cs="Times New Roman"/>
+          <w:sz w:val="24"/>
+          <w:szCs w:val="24"/>
+          <w:lang w:val="en-GB"/>
+        </w:rPr>
+        <w:t xml:space="preserve"> </w:t>
+      </w:r>
+    </w:p>
+    <w:p>
+      <w:pPr>
+        <w:widowControl w:val="0"/>
+        <w:ind w:right="30"/>
+        <w:rPr>
+          <w:rFonts w:ascii="Times New Roman" w:eastAsia="Times New Roman" w:hAnsi="Times New Roman" w:cs="Times New Roman"/>
+          <w:sz w:val="24"/>
+          <w:szCs w:val="24"/>
+          <w:lang w:val="en-GB"/>
+        </w:rPr>
+      </w:pPr>
+    </w:p>
+    <w:p>
+      <w:pPr>
+        <w:widowControl w:val="0"/>
+        <w:ind w:right="30"/>
+        <w:rPr>
+          <w:rFonts w:ascii="Times New Roman" w:eastAsia="Times New Roman" w:hAnsi="Times New Roman" w:cs="Times New Roman"/>
+          <w:sz w:val="24"/>
+          <w:szCs w:val="24"/>
+          <w:lang w:val="en-GB"/>
+        </w:rPr>
+      </w:pPr>
+      <w:r>
+        <w:rPr>
+          <w:rFonts w:ascii="Times New Roman" w:eastAsia="Times New Roman" w:hAnsi="Times New Roman" w:cs="Times New Roman"/>
+          <w:noProof/>
+          <w:sz w:val="24"/>
+          <w:szCs w:val="24"/>
+          <w:lang w:val="en-GB"/>
+        </w:rPr>
+        <w:drawing>
+          <wp:inline distT="0" distB="0" distL="0" distR="0" wp14:anchorId="3F7439CB" wp14:editId="1A6CC308">
+            <wp:extent cx="5733415" cy="2473325"/>
+            <wp:effectExtent l="0" t="0" r="0" b="3175"/>
+            <wp:docPr id="1" name="Picture 1" descr="Chart&#10;&#10;Description automatically generated"/>
+            <wp:cNvGraphicFramePr>
+              <a:graphicFrameLocks xmlns:a="http://schemas.openxmlformats.org/drawingml/2006/main" noChangeAspect="1"/>
+            </wp:cNvGraphicFramePr>
+            <a:graphic xmlns:a="http://schemas.openxmlformats.org/drawingml/2006/main">
+              <a:graphicData uri="http://schemas.openxmlformats.org/drawingml/2006/picture">
+                <pic:pic xmlns:pic="http://schemas.openxmlformats.org/drawingml/2006/picture">
+                  <pic:nvPicPr>
+                    <pic:cNvPr id="1" name="Picture 1" descr="Chart&#10;&#10;Description automatically generated"/>
+                    <pic:cNvPicPr/>
+                  </pic:nvPicPr>
+                  <pic:blipFill>
+                    <a:blip r:embed="rId9" cstate="print">
+                      <a:extLst>
+                        <a:ext uri="{28A0092B-C50C-407E-A947-70E740481C1C}">
+                          <a14:useLocalDpi xmlns:a14="http://schemas.microsoft.com/office/drawing/2010/main" val="0"/>
+                        </a:ext>
+                      </a:extLst>
+                    </a:blip>
+                    <a:stretch>
+                      <a:fillRect/>
+                    </a:stretch>
+                  </pic:blipFill>
+                  <pic:spPr>
+                    <a:xfrm>
+                      <a:off x="0" y="0"/>
+                      <a:ext cx="5733415" cy="2473325"/>
+                    </a:xfrm>
+                    <a:prstGeom prst="rect">
+                      <a:avLst/>
+                    </a:prstGeom>
+                  </pic:spPr>
+                </pic:pic>
+              </a:graphicData>
+            </a:graphic>
+          </wp:inline>
+        </w:drawing>
+      </w:r>
+    </w:p>
+    <w:p>
+      <w:pPr>
+        <w:widowControl w:val="0"/>
+        <w:ind w:right="30"/>
+        <w:jc w:val="center"/>
+        <w:rPr>
+          <w:rFonts w:ascii="Times New Roman" w:eastAsia="Times New Roman" w:hAnsi="Times New Roman" w:cs="Times New Roman"/>
+          <w:sz w:val="24"/>
+          <w:szCs w:val="24"/>
+          <w:lang w:val="en-GB"/>
+        </w:rPr>
+      </w:pPr>
+      <w:r>
+        <w:rPr>
+          <w:rFonts w:ascii="Times New Roman" w:eastAsia="Times New Roman" w:hAnsi="Times New Roman" w:cs="Times New Roman"/>
+          <w:sz w:val="24"/>
+          <w:szCs w:val="24"/>
+          <w:lang w:val="en-GB"/>
+        </w:rPr>
+        <w:t xml:space="preserve">Figure </w:t>
+      </w:r>
+      <w:r>
+        <w:rPr>
+          <w:rFonts w:ascii="Times New Roman" w:eastAsia="Times New Roman" w:hAnsi="Times New Roman" w:cs="Times New Roman"/>
+          <w:sz w:val="24"/>
+          <w:szCs w:val="24"/>
+          <w:lang w:val="en-GB"/>
+        </w:rPr>
+        <w:t xml:space="preserve">1: </w:t>
+      </w:r>
+      <w:r>
+        <w:rPr>
+          <w:rFonts w:ascii="Times New Roman" w:eastAsia="Times New Roman" w:hAnsi="Times New Roman" w:cs="Times New Roman"/>
+          <w:sz w:val="24"/>
+          <w:szCs w:val="24"/>
+          <w:lang w:val="en-GB"/>
+        </w:rPr>
+        <w:t>Discriminatory power of ‘Base Area’</w:t>
+      </w:r>
+    </w:p>
+    <w:p>
+      <w:pPr>
+        <w:widowControl w:val="0"/>
+        <w:ind w:right="30"/>
+        <w:rPr>
+          <w:rFonts w:ascii="Times New Roman" w:eastAsia="Times New Roman" w:hAnsi="Times New Roman" w:cs="Times New Roman"/>
+          <w:sz w:val="24"/>
+          <w:szCs w:val="24"/>
+          <w:lang w:val="en-GB"/>
+        </w:rPr>
+      </w:pPr>
+    </w:p>
+    <w:p>
+      <w:pPr>
+        <w:widowControl w:val="0"/>
+        <w:ind w:right="30"/>
+        <w:rPr>
+          <w:rFonts w:ascii="Times New Roman" w:eastAsia="Times New Roman" w:hAnsi="Times New Roman" w:cs="Times New Roman"/>
+          <w:sz w:val="24"/>
+          <w:szCs w:val="24"/>
+          <w:lang w:val="en-GB"/>
+        </w:rPr>
+      </w:pPr>
+      <w:r>
+        <w:rPr>
+          <w:rFonts w:ascii="Times New Roman" w:eastAsia="Times New Roman" w:hAnsi="Times New Roman" w:cs="Times New Roman"/>
+          <w:sz w:val="24"/>
+          <w:szCs w:val="24"/>
+          <w:lang w:val="en-GB"/>
+        </w:rPr>
+        <w:t>Following the same logic also ‘Native Continent’ was discarded. Due to low variation in the categories this one feature was considered as not relevant for the classification.</w:t>
+      </w:r>
+    </w:p>
+    <w:p>
+      <w:pPr>
+        <w:widowControl w:val="0"/>
+        <w:ind w:right="30"/>
+        <w:rPr>
+          <w:rFonts w:ascii="Times New Roman" w:eastAsia="Times New Roman" w:hAnsi="Times New Roman" w:cs="Times New Roman"/>
+          <w:sz w:val="24"/>
+          <w:szCs w:val="24"/>
+          <w:lang w:val="en-GB"/>
+        </w:rPr>
+      </w:pPr>
+    </w:p>
+    <w:p>
+      <w:pPr>
+        <w:widowControl w:val="0"/>
+        <w:ind w:right="30"/>
+        <w:rPr>
+          <w:rFonts w:ascii="Times New Roman" w:eastAsia="Times New Roman" w:hAnsi="Times New Roman" w:cs="Times New Roman"/>
+          <w:sz w:val="24"/>
+          <w:szCs w:val="24"/>
+          <w:lang w:val="en-GB"/>
+        </w:rPr>
+      </w:pPr>
+      <w:r>
+        <w:rPr>
+          <w:rFonts w:ascii="Times New Roman" w:eastAsia="Times New Roman" w:hAnsi="Times New Roman" w:cs="Times New Roman"/>
+          <w:noProof/>
+          <w:sz w:val="24"/>
+          <w:szCs w:val="24"/>
+          <w:lang w:val="en-GB"/>
+        </w:rPr>
+        <w:drawing>
+          <wp:inline distT="0" distB="0" distL="0" distR="0" wp14:anchorId="58177B81" wp14:editId="3176A10C">
+            <wp:extent cx="5733415" cy="2060575"/>
+            <wp:effectExtent l="0" t="0" r="0" b="0"/>
+            <wp:docPr id="2" name="Picture 2" descr="Chart, waterfall chart&#10;&#10;Description automatically generated"/>
+            <wp:cNvGraphicFramePr>
+              <a:graphicFrameLocks xmlns:a="http://schemas.openxmlformats.org/drawingml/2006/main" noChangeAspect="1"/>
+            </wp:cNvGraphicFramePr>
+            <a:graphic xmlns:a="http://schemas.openxmlformats.org/drawingml/2006/main">
+              <a:graphicData uri="http://schemas.openxmlformats.org/drawingml/2006/picture">
+                <pic:pic xmlns:pic="http://schemas.openxmlformats.org/drawingml/2006/picture">
+                  <pic:nvPicPr>
+                    <pic:cNvPr id="2" name="Picture 2" descr="Chart, waterfall chart&#10;&#10;Description automatically generated"/>
+                    <pic:cNvPicPr/>
+                  </pic:nvPicPr>
+                  <pic:blipFill>
+                    <a:blip r:embed="rId10" cstate="print">
+                      <a:extLst>
+                        <a:ext uri="{28A0092B-C50C-407E-A947-70E740481C1C}">
+                          <a14:useLocalDpi xmlns:a14="http://schemas.microsoft.com/office/drawing/2010/main" val="0"/>
+                        </a:ext>
+                      </a:extLst>
+                    </a:blip>
+                    <a:stretch>
+                      <a:fillRect/>
+                    </a:stretch>
+                  </pic:blipFill>
+                  <pic:spPr>
+                    <a:xfrm>
+                      <a:off x="0" y="0"/>
+                      <a:ext cx="5733415" cy="2060575"/>
+                    </a:xfrm>
+                    <a:prstGeom prst="rect">
+                      <a:avLst/>
+                    </a:prstGeom>
+                  </pic:spPr>
+                </pic:pic>
+              </a:graphicData>
+            </a:graphic>
+          </wp:inline>
+        </w:drawing>
+      </w:r>
+    </w:p>
+    <w:p>
+      <w:pPr>
+        <w:widowControl w:val="0"/>
+        <w:ind w:right="30"/>
+        <w:jc w:val="center"/>
+        <w:rPr>
+          <w:rFonts w:ascii="Times New Roman" w:eastAsia="Times New Roman" w:hAnsi="Times New Roman" w:cs="Times New Roman"/>
+          <w:sz w:val="24"/>
+          <w:szCs w:val="24"/>
+          <w:lang w:val="en-GB"/>
+        </w:rPr>
+      </w:pPr>
+      <w:r>
+        <w:rPr>
+          <w:rFonts w:ascii="Times New Roman" w:eastAsia="Times New Roman" w:hAnsi="Times New Roman" w:cs="Times New Roman"/>
+          <w:sz w:val="24"/>
+          <w:szCs w:val="24"/>
+          <w:lang w:val="en-GB"/>
+        </w:rPr>
+        <w:t xml:space="preserve">Figure </w:t>
+      </w:r>
+      <w:r>
+        <w:rPr>
+          <w:rFonts w:ascii="Times New Roman" w:eastAsia="Times New Roman" w:hAnsi="Times New Roman" w:cs="Times New Roman"/>
+          <w:sz w:val="24"/>
+          <w:szCs w:val="24"/>
+          <w:lang w:val="en-GB"/>
+        </w:rPr>
+        <w:t>2</w:t>
+      </w:r>
+      <w:r>
+        <w:rPr>
+          <w:rFonts w:ascii="Times New Roman" w:eastAsia="Times New Roman" w:hAnsi="Times New Roman" w:cs="Times New Roman"/>
+          <w:sz w:val="24"/>
+          <w:szCs w:val="24"/>
+          <w:lang w:val="en-GB"/>
+        </w:rPr>
+        <w:t xml:space="preserve">: </w:t>
+      </w:r>
+      <w:r>
+        <w:rPr>
+          <w:rFonts w:ascii="Times New Roman" w:eastAsia="Times New Roman" w:hAnsi="Times New Roman" w:cs="Times New Roman"/>
+          <w:sz w:val="24"/>
+          <w:szCs w:val="24"/>
+          <w:lang w:val="en-GB"/>
+        </w:rPr>
+        <w:t>Discriminatory power of ‘</w:t>
+      </w:r>
+      <w:r>
+        <w:rPr>
+          <w:rFonts w:ascii="Times New Roman" w:eastAsia="Times New Roman" w:hAnsi="Times New Roman" w:cs="Times New Roman"/>
+          <w:sz w:val="24"/>
+          <w:szCs w:val="24"/>
+          <w:lang w:val="en-GB"/>
+        </w:rPr>
+        <w:t>Native Continent’</w:t>
+      </w:r>
+    </w:p>
+    <w:p>
+      <w:pPr>
+        <w:widowControl w:val="0"/>
+        <w:ind w:right="30"/>
+        <w:jc w:val="center"/>
+        <w:rPr>
+          <w:rFonts w:ascii="Times New Roman" w:eastAsia="Times New Roman" w:hAnsi="Times New Roman" w:cs="Times New Roman"/>
+          <w:sz w:val="24"/>
+          <w:szCs w:val="24"/>
+          <w:lang w:val="en-GB"/>
+        </w:rPr>
+      </w:pPr>
+    </w:p>
+    <w:p>
+      <w:pPr>
+        <w:widowControl w:val="0"/>
+        <w:ind w:right="30"/>
+        <w:rPr>
+          <w:rFonts w:ascii="Times New Roman" w:eastAsia="Times New Roman" w:hAnsi="Times New Roman" w:cs="Times New Roman"/>
+          <w:sz w:val="24"/>
+          <w:szCs w:val="24"/>
+          <w:lang w:val="en-GB"/>
+        </w:rPr>
+      </w:pPr>
+      <w:r>
+        <w:rPr>
+          <w:rFonts w:ascii="Times New Roman" w:eastAsia="Times New Roman" w:hAnsi="Times New Roman" w:cs="Times New Roman"/>
+          <w:sz w:val="24"/>
+          <w:szCs w:val="24"/>
+          <w:lang w:val="en-GB"/>
+        </w:rPr>
+        <w:t xml:space="preserve">As for the remaining categorical features, they were kept and one-hot encoded to be later used in the correlation assessment. </w:t>
+      </w:r>
+    </w:p>
+    <w:p>
+      <w:pPr>
+        <w:widowControl w:val="0"/>
+        <w:ind w:right="30"/>
+        <w:jc w:val="center"/>
+        <w:rPr>
+          <w:rFonts w:ascii="Times New Roman" w:eastAsia="Times New Roman" w:hAnsi="Times New Roman" w:cs="Times New Roman"/>
+          <w:sz w:val="24"/>
+          <w:szCs w:val="24"/>
+          <w:lang w:val="en-GB"/>
+        </w:rPr>
+      </w:pPr>
+    </w:p>
+    <w:p>
+      <w:pPr>
+        <w:widowControl w:val="0"/>
+        <w:ind w:right="30"/>
+        <w:rPr>
+          <w:rFonts w:ascii="Times New Roman" w:eastAsia="Times New Roman" w:hAnsi="Times New Roman" w:cs="Times New Roman"/>
+          <w:sz w:val="24"/>
+          <w:szCs w:val="24"/>
+          <w:lang w:val="en-GB"/>
+        </w:rPr>
+      </w:pPr>
     </w:p>
     <w:p>
       <w:pPr>
@@ -6735,6 +7066,7 @@
           <w:szCs w:val="24"/>
           <w:lang w:val="en-GB"/>
         </w:rPr>
+        <w:lastRenderedPageBreak/>
         <w:t>V.</w:t>
       </w:r>
       <w:r>
@@ -6878,7 +7210,7 @@
           <w:bCs/>
           <w:sz w:val="24"/>
           <w:szCs w:val="24"/>
-          <w:lang w:val="en-GB"/>
+          <w:lang w:val="pt-BR"/>
         </w:rPr>
       </w:pPr>
       <w:r>
@@ -6910,7 +7242,7 @@
           <w:bCs/>
           <w:sz w:val="24"/>
           <w:szCs w:val="24"/>
-          <w:lang w:val="en-GB"/>
+          <w:lang w:val="pt-BR"/>
         </w:rPr>
         <w:t>REFERENCES</w:t>
       </w:r>
@@ -6921,7 +7253,7 @@
           <w:bCs/>
           <w:sz w:val="24"/>
           <w:szCs w:val="24"/>
-          <w:lang w:val="en-GB"/>
+          <w:lang w:val="pt-BR"/>
         </w:rPr>
         <w:t xml:space="preserve"> </w:t>
       </w:r>
@@ -6932,7 +7264,7 @@
           <w:bCs/>
           <w:sz w:val="24"/>
           <w:szCs w:val="24"/>
-          <w:lang w:val="en-GB"/>
+          <w:lang w:val="pt-BR"/>
         </w:rPr>
         <w:br/>
       </w:r>
@@ -6953,9 +7285,9 @@
           <w:rFonts w:ascii="Times New Roman" w:hAnsi="Times New Roman" w:cs="Times New Roman"/>
           <w:sz w:val="24"/>
           <w:szCs w:val="24"/>
-          <w:lang w:val="en-GB"/>
-        </w:rPr>
-        <w:t xml:space="preserve">[1] Fernández, Alberto &amp; García, Salvador &amp; </w:t>
+          <w:lang w:val="pt-BR"/>
+        </w:rPr>
+        <w:t xml:space="preserve">[1] Fernández, Alberto &amp; García, Salvador &amp; Galar, </w:t>
       </w:r>
       <w:proofErr w:type="spellStart"/>
       <w:r>
@@ -6963,9 +7295,9 @@
           <w:rFonts w:ascii="Times New Roman" w:hAnsi="Times New Roman" w:cs="Times New Roman"/>
           <w:sz w:val="24"/>
           <w:szCs w:val="24"/>
-          <w:lang w:val="en-GB"/>
-        </w:rPr>
-        <w:t>Galar</w:t>
+          <w:lang w:val="pt-BR"/>
+        </w:rPr>
+        <w:t>Mikel</w:t>
       </w:r>
       <w:proofErr w:type="spellEnd"/>
       <w:r>
@@ -6973,9 +7305,9 @@
           <w:rFonts w:ascii="Times New Roman" w:hAnsi="Times New Roman" w:cs="Times New Roman"/>
           <w:sz w:val="24"/>
           <w:szCs w:val="24"/>
-          <w:lang w:val="en-GB"/>
-        </w:rPr>
-        <w:t xml:space="preserve">, Mikel &amp; </w:t>
+          <w:lang w:val="pt-BR"/>
+        </w:rPr>
+        <w:t xml:space="preserve"> &amp; </w:t>
       </w:r>
       <w:proofErr w:type="spellStart"/>
       <w:r>
@@ -6983,7 +7315,7 @@
           <w:rFonts w:ascii="Times New Roman" w:hAnsi="Times New Roman" w:cs="Times New Roman"/>
           <w:sz w:val="24"/>
           <w:szCs w:val="24"/>
-          <w:lang w:val="en-GB"/>
+          <w:lang w:val="pt-BR"/>
         </w:rPr>
         <w:t>Prati</w:t>
       </w:r>
@@ -6993,9 +7325,58 @@
           <w:rFonts w:ascii="Times New Roman" w:hAnsi="Times New Roman" w:cs="Times New Roman"/>
           <w:sz w:val="24"/>
           <w:szCs w:val="24"/>
-          <w:lang w:val="en-GB"/>
-        </w:rPr>
-        <w:t>, Ronaldo &amp; Krawczyk, Bartosz &amp; Herrera, Francisco. (2018). Learning from Imbalanced Data Sets. 10.1007/978-3-319-98074-4.</w:t>
+          <w:lang w:val="pt-BR"/>
+        </w:rPr>
+        <w:t xml:space="preserve">, Ronaldo &amp; </w:t>
+      </w:r>
+      <w:proofErr w:type="spellStart"/>
+      <w:r>
+        <w:rPr>
+          <w:rFonts w:ascii="Times New Roman" w:hAnsi="Times New Roman" w:cs="Times New Roman"/>
+          <w:sz w:val="24"/>
+          <w:szCs w:val="24"/>
+          <w:lang w:val="pt-BR"/>
+        </w:rPr>
+        <w:t>Krawczyk</w:t>
+      </w:r>
+      <w:proofErr w:type="spellEnd"/>
+      <w:r>
+        <w:rPr>
+          <w:rFonts w:ascii="Times New Roman" w:hAnsi="Times New Roman" w:cs="Times New Roman"/>
+          <w:sz w:val="24"/>
+          <w:szCs w:val="24"/>
+          <w:lang w:val="pt-BR"/>
+        </w:rPr>
+        <w:t xml:space="preserve">, </w:t>
+      </w:r>
+      <w:proofErr w:type="spellStart"/>
+      <w:r>
+        <w:rPr>
+          <w:rFonts w:ascii="Times New Roman" w:hAnsi="Times New Roman" w:cs="Times New Roman"/>
+          <w:sz w:val="24"/>
+          <w:szCs w:val="24"/>
+          <w:lang w:val="pt-BR"/>
+        </w:rPr>
+        <w:t>Bartosz</w:t>
+      </w:r>
+      <w:proofErr w:type="spellEnd"/>
+      <w:r>
+        <w:rPr>
+          <w:rFonts w:ascii="Times New Roman" w:hAnsi="Times New Roman" w:cs="Times New Roman"/>
+          <w:sz w:val="24"/>
+          <w:szCs w:val="24"/>
+          <w:lang w:val="pt-BR"/>
+        </w:rPr>
+        <w:t xml:space="preserve"> &amp; Herrera, Francisco. </w:t>
+      </w:r>
+      <w:r>
+        <w:rPr>
+          <w:rFonts w:ascii="Times New Roman" w:hAnsi="Times New Roman" w:cs="Times New Roman"/>
+          <w:sz w:val="24"/>
+          <w:szCs w:val="24"/>
+          <w:lang w:val="en-GB"/>
+        </w:rPr>
+        <w:t>(2018). Learning from Imbalanced Data Sets. 10.1007/978-3-319-98074-4.</w:t>
       </w:r>
     </w:p>
     <w:p>
@@ -7036,7 +7417,7 @@
         </w:rPr>
         <w:t xml:space="preserve">[2] </w:t>
       </w:r>
-      <w:hyperlink r:id="rId9">
+      <w:hyperlink r:id="rId11">
         <w:r>
           <w:rPr>
             <w:rFonts w:ascii="Times New Roman" w:hAnsi="Times New Roman" w:cs="Times New Roman"/>
@@ -7157,7 +7538,7 @@
         </w:rPr>
         <w:t xml:space="preserve">[4] </w:t>
       </w:r>
-      <w:hyperlink r:id="rId10" w:anchor="sklearn.neural_network.MLPClassifier.score" w:history="1">
+      <w:hyperlink r:id="rId12" w:anchor="sklearn.neural_network.MLPClassifier.score" w:history="1">
         <w:r>
           <w:rPr>
             <w:rStyle w:val="Hyperlink"/>
@@ -7209,7 +7590,7 @@
         </w:rPr>
         <w:t xml:space="preserve">[5] </w:t>
       </w:r>
-      <w:hyperlink r:id="rId11" w:history="1">
+      <w:hyperlink r:id="rId13" w:history="1">
         <w:r>
           <w:rPr>
             <w:rStyle w:val="Hyperlink"/>
@@ -7252,7 +7633,7 @@
         </w:rPr>
         <w:t xml:space="preserve">[6] </w:t>
       </w:r>
-      <w:hyperlink r:id="rId12" w:history="1">
+      <w:hyperlink r:id="rId14" w:history="1">
         <w:r>
           <w:rPr>
             <w:rStyle w:val="Hyperlink"/>
@@ -7295,7 +7676,7 @@
         </w:rPr>
         <w:t xml:space="preserve">[7] </w:t>
       </w:r>
-      <w:hyperlink r:id="rId13" w:history="1">
+      <w:hyperlink r:id="rId15" w:history="1">
         <w:r>
           <w:rPr>
             <w:rStyle w:val="Hyperlink"/>
@@ -7330,10 +7711,9 @@
         <w:rPr>
           <w:lang w:val="en-US"/>
         </w:rPr>
-        <w:lastRenderedPageBreak/>
         <w:t xml:space="preserve">[8] </w:t>
       </w:r>
-      <w:hyperlink r:id="rId14" w:history="1">
+      <w:hyperlink r:id="rId16" w:history="1">
         <w:r>
           <w:rPr>
             <w:rStyle w:val="Hyperlink"/>
@@ -7370,7 +7750,7 @@
         </w:rPr>
         <w:t xml:space="preserve">[9] </w:t>
       </w:r>
-      <w:hyperlink r:id="rId15" w:history="1">
+      <w:hyperlink r:id="rId17" w:history="1">
         <w:r>
           <w:rPr>
             <w:rStyle w:val="Hyperlink"/>
@@ -7413,7 +7793,7 @@
         </w:rPr>
         <w:t xml:space="preserve">[10] </w:t>
       </w:r>
-      <w:hyperlink r:id="rId16" w:history="1">
+      <w:hyperlink r:id="rId18" w:history="1">
         <w:r>
           <w:rPr>
             <w:rStyle w:val="Hyperlink"/>
@@ -7498,7 +7878,7 @@
         </w:rPr>
         <w:t xml:space="preserve">[12] </w:t>
       </w:r>
-      <w:hyperlink r:id="rId17" w:history="1">
+      <w:hyperlink r:id="rId19" w:history="1">
         <w:r>
           <w:rPr>
             <w:rStyle w:val="Hyperlink"/>
@@ -7995,13 +8375,7 @@
         <w:rPr>
           <w:lang w:val="en-US"/>
         </w:rPr>
-        <w:t>hapter 12</w:t>
-      </w:r>
-      <w:r>
-        <w:rPr>
-          <w:lang w:val="en-US"/>
-        </w:rPr>
-        <w:t xml:space="preserve"> </w:t>
+        <w:t xml:space="preserve">hapter 12 </w:t>
       </w:r>
       <w:r>
         <w:rPr>
@@ -8013,19 +8387,7 @@
         <w:rPr>
           <w:lang w:val="en-US"/>
         </w:rPr>
-        <w:t>or the documentation of the implementation used in this project see [</w:t>
-      </w:r>
-      <w:r>
-        <w:rPr>
-          <w:lang w:val="en-US"/>
-        </w:rPr>
-        <w:t>7</w:t>
-      </w:r>
-      <w:r>
-        <w:rPr>
-          <w:lang w:val="en-US"/>
-        </w:rPr>
-        <w:t>]</w:t>
+        <w:t>or the documentation of the implementation used in this project see [7]</w:t>
       </w:r>
     </w:p>
   </w:footnote>

</xml_diff>

<commit_message>
Report Update and new predictions
</commit_message>
<xml_diff>
--- a/Report/20201226PM_ML_Project_Report_Group_50.docx
+++ b/Report/20201226PM_ML_Project_Report_Group_50.docx
@@ -7407,6 +7407,1678 @@
           <w:lang w:val="en-GB"/>
         </w:rPr>
       </w:pPr>
+      <w:r>
+        <w:rPr>
+          <w:rFonts w:ascii="Times New Roman" w:eastAsia="Times New Roman" w:hAnsi="Times New Roman" w:cs="Times New Roman"/>
+          <w:sz w:val="24"/>
+          <w:szCs w:val="24"/>
+          <w:lang w:val="en-GB"/>
+        </w:rPr>
+        <w:t>From the chart we see that all originally metric features are considered important. Sitting right next to those, ‘</w:t>
+      </w:r>
+      <w:proofErr w:type="spellStart"/>
+      <w:r>
+        <w:rPr>
+          <w:rFonts w:ascii="Times New Roman" w:eastAsia="Times New Roman" w:hAnsi="Times New Roman" w:cs="Times New Roman"/>
+          <w:sz w:val="24"/>
+          <w:szCs w:val="24"/>
+          <w:lang w:val="en-GB"/>
+        </w:rPr>
+        <w:t>Marital_Status_Married</w:t>
+      </w:r>
+      <w:proofErr w:type="spellEnd"/>
+      <w:r>
+        <w:rPr>
+          <w:rFonts w:ascii="Times New Roman" w:eastAsia="Times New Roman" w:hAnsi="Times New Roman" w:cs="Times New Roman"/>
+          <w:sz w:val="24"/>
+          <w:szCs w:val="24"/>
+          <w:lang w:val="en-GB"/>
+        </w:rPr>
+        <w:t xml:space="preserve">’ is the most important according to this </w:t>
+      </w:r>
+      <w:proofErr w:type="spellStart"/>
+      <w:r>
+        <w:rPr>
+          <w:rFonts w:ascii="Times New Roman" w:eastAsia="Times New Roman" w:hAnsi="Times New Roman" w:cs="Times New Roman"/>
+          <w:sz w:val="24"/>
+          <w:szCs w:val="24"/>
+          <w:lang w:val="en-GB"/>
+        </w:rPr>
+        <w:t>techquine</w:t>
+      </w:r>
+      <w:proofErr w:type="spellEnd"/>
+      <w:r>
+        <w:rPr>
+          <w:rFonts w:ascii="Times New Roman" w:eastAsia="Times New Roman" w:hAnsi="Times New Roman" w:cs="Times New Roman"/>
+          <w:sz w:val="24"/>
+          <w:szCs w:val="24"/>
+          <w:lang w:val="en-GB"/>
+        </w:rPr>
+        <w:t>, ‘</w:t>
+      </w:r>
+      <w:proofErr w:type="spellStart"/>
+      <w:r>
+        <w:rPr>
+          <w:rFonts w:ascii="Times New Roman" w:eastAsia="Times New Roman" w:hAnsi="Times New Roman" w:cs="Times New Roman"/>
+          <w:sz w:val="24"/>
+          <w:szCs w:val="24"/>
+          <w:lang w:val="en-GB"/>
+        </w:rPr>
+        <w:t>Role_Management</w:t>
+      </w:r>
+      <w:proofErr w:type="spellEnd"/>
+      <w:r>
+        <w:rPr>
+          <w:rFonts w:ascii="Times New Roman" w:eastAsia="Times New Roman" w:hAnsi="Times New Roman" w:cs="Times New Roman"/>
+          <w:sz w:val="24"/>
+          <w:szCs w:val="24"/>
+          <w:lang w:val="en-GB"/>
+        </w:rPr>
+        <w:t>’ is also one to take into account as are ‘</w:t>
+      </w:r>
+      <w:proofErr w:type="spellStart"/>
+      <w:r>
+        <w:rPr>
+          <w:rFonts w:ascii="Times New Roman" w:eastAsia="Times New Roman" w:hAnsi="Times New Roman" w:cs="Times New Roman"/>
+          <w:sz w:val="24"/>
+          <w:szCs w:val="24"/>
+          <w:lang w:val="en-GB"/>
+        </w:rPr>
+        <w:t>Role_Professor</w:t>
+      </w:r>
+      <w:proofErr w:type="spellEnd"/>
+      <w:r>
+        <w:rPr>
+          <w:rFonts w:ascii="Times New Roman" w:eastAsia="Times New Roman" w:hAnsi="Times New Roman" w:cs="Times New Roman"/>
+          <w:sz w:val="24"/>
+          <w:szCs w:val="24"/>
+          <w:lang w:val="en-GB"/>
+        </w:rPr>
+        <w:t>’ and ‘</w:t>
+      </w:r>
+      <w:proofErr w:type="spellStart"/>
+      <w:r>
+        <w:rPr>
+          <w:rFonts w:ascii="Times New Roman" w:eastAsia="Times New Roman" w:hAnsi="Times New Roman" w:cs="Times New Roman"/>
+          <w:sz w:val="24"/>
+          <w:szCs w:val="24"/>
+          <w:lang w:val="en-GB"/>
+        </w:rPr>
+        <w:t>Lives_with_Other_Family</w:t>
+      </w:r>
+      <w:proofErr w:type="spellEnd"/>
+      <w:r>
+        <w:rPr>
+          <w:rFonts w:ascii="Times New Roman" w:eastAsia="Times New Roman" w:hAnsi="Times New Roman" w:cs="Times New Roman"/>
+          <w:sz w:val="24"/>
+          <w:szCs w:val="24"/>
+          <w:lang w:val="en-GB"/>
+        </w:rPr>
+        <w:t>’.</w:t>
+      </w:r>
+    </w:p>
+    <w:p>
+      <w:pPr>
+        <w:widowControl w:val="0"/>
+        <w:ind w:left="1440" w:right="30"/>
+        <w:rPr>
+          <w:rFonts w:ascii="Times New Roman" w:eastAsia="Times New Roman" w:hAnsi="Times New Roman" w:cs="Times New Roman"/>
+          <w:sz w:val="24"/>
+          <w:szCs w:val="24"/>
+          <w:lang w:val="en-GB"/>
+        </w:rPr>
+      </w:pPr>
+    </w:p>
+    <w:p>
+      <w:pPr>
+        <w:widowControl w:val="0"/>
+        <w:ind w:left="1440" w:right="30"/>
+        <w:rPr>
+          <w:rFonts w:ascii="Times New Roman" w:eastAsia="Times New Roman" w:hAnsi="Times New Roman" w:cs="Times New Roman"/>
+          <w:sz w:val="24"/>
+          <w:szCs w:val="24"/>
+          <w:lang w:val="en-GB"/>
+        </w:rPr>
+      </w:pPr>
+      <w:r>
+        <w:rPr>
+          <w:rFonts w:ascii="Times New Roman" w:eastAsia="Times New Roman" w:hAnsi="Times New Roman" w:cs="Times New Roman"/>
+          <w:sz w:val="24"/>
+          <w:szCs w:val="24"/>
+          <w:lang w:val="en-GB"/>
+        </w:rPr>
+        <w:t xml:space="preserve">Next technique used, for feature selection, was also feature importance, but this time with </w:t>
+      </w:r>
+      <w:proofErr w:type="spellStart"/>
+      <w:r>
+        <w:rPr>
+          <w:rFonts w:ascii="Times New Roman" w:eastAsia="Times New Roman" w:hAnsi="Times New Roman" w:cs="Times New Roman"/>
+          <w:sz w:val="24"/>
+          <w:szCs w:val="24"/>
+          <w:lang w:val="en-GB"/>
+        </w:rPr>
+        <w:t>XGBoost</w:t>
+      </w:r>
+      <w:proofErr w:type="spellEnd"/>
+      <w:r>
+        <w:rPr>
+          <w:rFonts w:ascii="Times New Roman" w:eastAsia="Times New Roman" w:hAnsi="Times New Roman" w:cs="Times New Roman"/>
+          <w:sz w:val="24"/>
+          <w:szCs w:val="24"/>
+          <w:lang w:val="en-GB"/>
+        </w:rPr>
+        <w:t xml:space="preserve"> Classifier. </w:t>
+      </w:r>
+    </w:p>
+    <w:p>
+      <w:pPr>
+        <w:widowControl w:val="0"/>
+        <w:ind w:left="1440" w:right="30"/>
+        <w:rPr>
+          <w:rFonts w:ascii="Times New Roman" w:eastAsia="Times New Roman" w:hAnsi="Times New Roman" w:cs="Times New Roman"/>
+          <w:sz w:val="24"/>
+          <w:szCs w:val="24"/>
+          <w:lang w:val="en-GB"/>
+        </w:rPr>
+      </w:pPr>
+    </w:p>
+    <w:p>
+      <w:pPr>
+        <w:widowControl w:val="0"/>
+        <w:ind w:left="1440" w:right="30"/>
+        <w:rPr>
+          <w:rFonts w:ascii="Times New Roman" w:eastAsia="Times New Roman" w:hAnsi="Times New Roman" w:cs="Times New Roman"/>
+          <w:sz w:val="24"/>
+          <w:szCs w:val="24"/>
+          <w:lang w:val="en-GB"/>
+        </w:rPr>
+      </w:pPr>
+      <w:r>
+        <w:rPr>
+          <w:rFonts w:ascii="Times New Roman" w:eastAsia="Times New Roman" w:hAnsi="Times New Roman" w:cs="Times New Roman"/>
+          <w:sz w:val="24"/>
+          <w:szCs w:val="24"/>
+          <w:highlight w:val="yellow"/>
+          <w:lang w:val="en-GB"/>
+        </w:rPr>
+        <w:t>(Insert chart)</w:t>
+      </w:r>
+    </w:p>
+    <w:p>
+      <w:pPr>
+        <w:widowControl w:val="0"/>
+        <w:ind w:left="1440" w:right="30"/>
+        <w:rPr>
+          <w:rFonts w:ascii="Times New Roman" w:eastAsia="Times New Roman" w:hAnsi="Times New Roman" w:cs="Times New Roman"/>
+          <w:sz w:val="24"/>
+          <w:szCs w:val="24"/>
+          <w:lang w:val="en-GB"/>
+        </w:rPr>
+      </w:pPr>
+    </w:p>
+    <w:p>
+      <w:pPr>
+        <w:widowControl w:val="0"/>
+        <w:ind w:left="1440" w:right="30"/>
+        <w:rPr>
+          <w:rFonts w:ascii="Times New Roman" w:eastAsia="Times New Roman" w:hAnsi="Times New Roman" w:cs="Times New Roman"/>
+          <w:sz w:val="24"/>
+          <w:szCs w:val="24"/>
+          <w:lang w:val="en-GB"/>
+        </w:rPr>
+      </w:pPr>
+      <w:r>
+        <w:rPr>
+          <w:rFonts w:ascii="Times New Roman" w:eastAsia="Times New Roman" w:hAnsi="Times New Roman" w:cs="Times New Roman"/>
+          <w:sz w:val="24"/>
+          <w:szCs w:val="24"/>
+          <w:lang w:val="en-GB"/>
+        </w:rPr>
+        <w:t>According to this technique, what is most important to point out is the high importance of originally metric features. Apart from those, the others don’t seem to have much to add to the model.</w:t>
+      </w:r>
+    </w:p>
+    <w:p>
+      <w:pPr>
+        <w:widowControl w:val="0"/>
+        <w:ind w:left="1440" w:right="30"/>
+        <w:rPr>
+          <w:rFonts w:ascii="Times New Roman" w:eastAsia="Times New Roman" w:hAnsi="Times New Roman" w:cs="Times New Roman"/>
+          <w:sz w:val="24"/>
+          <w:szCs w:val="24"/>
+          <w:lang w:val="en-GB"/>
+        </w:rPr>
+      </w:pPr>
+      <w:r>
+        <w:rPr>
+          <w:rFonts w:ascii="Times New Roman" w:eastAsia="Times New Roman" w:hAnsi="Times New Roman" w:cs="Times New Roman"/>
+          <w:sz w:val="24"/>
+          <w:szCs w:val="24"/>
+          <w:lang w:val="en-GB"/>
+        </w:rPr>
+        <w:lastRenderedPageBreak/>
+        <w:t xml:space="preserve">Once the 3 techniques are complete, the goal is to come up with a new list of features that provides us </w:t>
+      </w:r>
+      <w:r>
+        <w:rPr>
+          <w:rFonts w:ascii="Times New Roman" w:eastAsia="Times New Roman" w:hAnsi="Times New Roman" w:cs="Times New Roman"/>
+          <w:sz w:val="24"/>
+          <w:szCs w:val="24"/>
+          <w:lang w:val="en-GB"/>
+        </w:rPr>
+        <w:t>with a balanced result between the different techniques. Considering this we are only eliminating ‘Role_?’. This one feature is the only one that is not revealed as important by any of the techniques. All the others have relative importance and can bring versatility to our model.</w:t>
+      </w:r>
+    </w:p>
+    <w:p>
+      <w:pPr>
+        <w:widowControl w:val="0"/>
+        <w:ind w:left="1440" w:right="30"/>
+        <w:rPr>
+          <w:rFonts w:ascii="Times New Roman" w:eastAsia="Times New Roman" w:hAnsi="Times New Roman" w:cs="Times New Roman"/>
+          <w:sz w:val="24"/>
+          <w:szCs w:val="24"/>
+          <w:lang w:val="en-GB"/>
+        </w:rPr>
+      </w:pPr>
+    </w:p>
+    <w:p>
+      <w:pPr>
+        <w:widowControl w:val="0"/>
+        <w:ind w:left="1440" w:right="30"/>
+        <w:rPr>
+          <w:rFonts w:ascii="Times New Roman" w:eastAsia="Times New Roman" w:hAnsi="Times New Roman" w:cs="Times New Roman"/>
+          <w:sz w:val="24"/>
+          <w:szCs w:val="24"/>
+          <w:lang w:val="en-GB"/>
+        </w:rPr>
+      </w:pPr>
+      <w:r>
+        <w:rPr>
+          <w:rFonts w:ascii="Times New Roman" w:eastAsia="Times New Roman" w:hAnsi="Times New Roman" w:cs="Times New Roman"/>
+          <w:sz w:val="24"/>
+          <w:szCs w:val="24"/>
+          <w:highlight w:val="red"/>
+          <w:lang w:val="en-GB"/>
+        </w:rPr>
+        <w:t>Phillip’s Part</w:t>
+      </w:r>
+    </w:p>
+    <w:p>
+      <w:pPr>
+        <w:widowControl w:val="0"/>
+        <w:ind w:left="1440" w:right="30"/>
+        <w:rPr>
+          <w:rFonts w:ascii="Times New Roman" w:eastAsia="Times New Roman" w:hAnsi="Times New Roman" w:cs="Times New Roman"/>
+          <w:sz w:val="24"/>
+          <w:szCs w:val="24"/>
+          <w:lang w:val="en-GB"/>
+        </w:rPr>
+      </w:pPr>
+    </w:p>
+    <w:p>
+      <w:pPr>
+        <w:widowControl w:val="0"/>
+        <w:ind w:left="1440" w:right="30"/>
+        <w:rPr>
+          <w:rFonts w:ascii="Times New Roman" w:eastAsia="Times New Roman" w:hAnsi="Times New Roman" w:cs="Times New Roman"/>
+          <w:sz w:val="24"/>
+          <w:szCs w:val="24"/>
+          <w:lang w:val="en-GB"/>
+        </w:rPr>
+      </w:pPr>
+      <w:r>
+        <w:rPr>
+          <w:rFonts w:ascii="Times New Roman" w:eastAsia="Times New Roman" w:hAnsi="Times New Roman" w:cs="Times New Roman"/>
+          <w:sz w:val="24"/>
+          <w:szCs w:val="24"/>
+          <w:lang w:val="en-GB"/>
+        </w:rPr>
+        <w:t>For the Gradient Boosting Classifier, as said in III.4, different parameters were manually tested</w:t>
+      </w:r>
+      <w:r>
+        <w:rPr>
+          <w:rFonts w:ascii="Times New Roman" w:eastAsia="Times New Roman" w:hAnsi="Times New Roman" w:cs="Times New Roman"/>
+          <w:sz w:val="24"/>
+          <w:szCs w:val="24"/>
+          <w:lang w:val="en-GB"/>
+        </w:rPr>
+        <w:t>:</w:t>
+      </w:r>
+    </w:p>
+    <w:p>
+      <w:pPr>
+        <w:widowControl w:val="0"/>
+        <w:ind w:left="1440" w:right="30"/>
+        <w:rPr>
+          <w:rFonts w:ascii="Times New Roman" w:eastAsia="Times New Roman" w:hAnsi="Times New Roman" w:cs="Times New Roman"/>
+          <w:sz w:val="24"/>
+          <w:szCs w:val="24"/>
+          <w:lang w:val="en-GB"/>
+        </w:rPr>
+      </w:pPr>
+    </w:p>
+    <w:p>
+      <w:pPr>
+        <w:tabs>
+          <w:tab w:val="left" w:pos="916"/>
+          <w:tab w:val="left" w:pos="1832"/>
+          <w:tab w:val="left" w:pos="2748"/>
+          <w:tab w:val="left" w:pos="3664"/>
+          <w:tab w:val="left" w:pos="4580"/>
+          <w:tab w:val="left" w:pos="5496"/>
+          <w:tab w:val="left" w:pos="6412"/>
+          <w:tab w:val="left" w:pos="7328"/>
+          <w:tab w:val="left" w:pos="8244"/>
+          <w:tab w:val="left" w:pos="9160"/>
+          <w:tab w:val="left" w:pos="10076"/>
+          <w:tab w:val="left" w:pos="10992"/>
+          <w:tab w:val="left" w:pos="11908"/>
+          <w:tab w:val="left" w:pos="12824"/>
+          <w:tab w:val="left" w:pos="13740"/>
+          <w:tab w:val="left" w:pos="14656"/>
+        </w:tabs>
+        <w:wordWrap w:val="0"/>
+        <w:spacing w:line="240" w:lineRule="auto"/>
+        <w:ind w:left="1440"/>
+        <w:textAlignment w:val="baseline"/>
+        <w:rPr>
+          <w:rFonts w:ascii="Courier New" w:eastAsia="Times New Roman" w:hAnsi="Courier New" w:cs="Courier New"/>
+          <w:color w:val="000000"/>
+          <w:sz w:val="21"/>
+          <w:szCs w:val="21"/>
+          <w:lang w:val="en-PT"/>
+        </w:rPr>
+      </w:pPr>
+      <w:r>
+        <w:rPr>
+          <w:rFonts w:ascii="Courier New" w:eastAsia="Times New Roman" w:hAnsi="Courier New" w:cs="Courier New"/>
+          <w:color w:val="000000"/>
+          <w:sz w:val="21"/>
+          <w:szCs w:val="21"/>
+          <w:lang w:val="en-PT"/>
+        </w:rPr>
+        <w:t xml:space="preserve">{'n_estimators': [50, </w:t>
+      </w:r>
+      <w:r>
+        <w:rPr>
+          <w:rFonts w:ascii="Courier New" w:eastAsia="Times New Roman" w:hAnsi="Courier New" w:cs="Courier New"/>
+          <w:color w:val="000000"/>
+          <w:sz w:val="21"/>
+          <w:szCs w:val="21"/>
+          <w:lang w:val="pt-PT"/>
+        </w:rPr>
+        <w:t>75</w:t>
+      </w:r>
+      <w:r>
+        <w:rPr>
+          <w:rFonts w:ascii="Courier New" w:eastAsia="Times New Roman" w:hAnsi="Courier New" w:cs="Courier New"/>
+          <w:color w:val="000000"/>
+          <w:sz w:val="21"/>
+          <w:szCs w:val="21"/>
+          <w:lang w:val="en-PT"/>
+        </w:rPr>
+        <w:t>, 1</w:t>
+      </w:r>
+      <w:r>
+        <w:rPr>
+          <w:rFonts w:ascii="Courier New" w:eastAsia="Times New Roman" w:hAnsi="Courier New" w:cs="Courier New"/>
+          <w:color w:val="000000"/>
+          <w:sz w:val="21"/>
+          <w:szCs w:val="21"/>
+          <w:lang w:val="pt-PT"/>
+        </w:rPr>
+        <w:t>00</w:t>
+      </w:r>
+      <w:r>
+        <w:rPr>
+          <w:rFonts w:ascii="Courier New" w:eastAsia="Times New Roman" w:hAnsi="Courier New" w:cs="Courier New"/>
+          <w:color w:val="000000"/>
+          <w:sz w:val="21"/>
+          <w:szCs w:val="21"/>
+          <w:lang w:val="en-PT"/>
+        </w:rPr>
+        <w:t xml:space="preserve">, </w:t>
+      </w:r>
+      <w:r>
+        <w:rPr>
+          <w:rFonts w:ascii="Courier New" w:eastAsia="Times New Roman" w:hAnsi="Courier New" w:cs="Courier New"/>
+          <w:color w:val="000000"/>
+          <w:sz w:val="21"/>
+          <w:szCs w:val="21"/>
+          <w:lang w:val="pt-PT"/>
+        </w:rPr>
+        <w:t>200</w:t>
+      </w:r>
+      <w:r>
+        <w:rPr>
+          <w:rFonts w:ascii="Courier New" w:eastAsia="Times New Roman" w:hAnsi="Courier New" w:cs="Courier New"/>
+          <w:color w:val="000000"/>
+          <w:sz w:val="21"/>
+          <w:szCs w:val="21"/>
+          <w:lang w:val="en-PT"/>
+        </w:rPr>
+        <w:t>],</w:t>
+      </w:r>
+    </w:p>
+    <w:p>
+      <w:pPr>
+        <w:tabs>
+          <w:tab w:val="left" w:pos="916"/>
+          <w:tab w:val="left" w:pos="1832"/>
+          <w:tab w:val="left" w:pos="2748"/>
+          <w:tab w:val="left" w:pos="3664"/>
+          <w:tab w:val="left" w:pos="4580"/>
+          <w:tab w:val="left" w:pos="5496"/>
+          <w:tab w:val="left" w:pos="6412"/>
+          <w:tab w:val="left" w:pos="7328"/>
+          <w:tab w:val="left" w:pos="8244"/>
+          <w:tab w:val="left" w:pos="9160"/>
+          <w:tab w:val="left" w:pos="10076"/>
+          <w:tab w:val="left" w:pos="10992"/>
+          <w:tab w:val="left" w:pos="11908"/>
+          <w:tab w:val="left" w:pos="12824"/>
+          <w:tab w:val="left" w:pos="13740"/>
+          <w:tab w:val="left" w:pos="14656"/>
+        </w:tabs>
+        <w:wordWrap w:val="0"/>
+        <w:spacing w:line="240" w:lineRule="auto"/>
+        <w:ind w:left="1440"/>
+        <w:textAlignment w:val="baseline"/>
+        <w:rPr>
+          <w:rFonts w:ascii="Courier New" w:eastAsia="Times New Roman" w:hAnsi="Courier New" w:cs="Courier New"/>
+          <w:color w:val="000000"/>
+          <w:sz w:val="21"/>
+          <w:szCs w:val="21"/>
+          <w:lang w:val="en-PT"/>
+        </w:rPr>
+      </w:pPr>
+      <w:r>
+        <w:rPr>
+          <w:rFonts w:ascii="Courier New" w:eastAsia="Times New Roman" w:hAnsi="Courier New" w:cs="Courier New"/>
+          <w:color w:val="000000"/>
+          <w:sz w:val="21"/>
+          <w:szCs w:val="21"/>
+          <w:lang w:val="en-PT"/>
+        </w:rPr>
+        <w:t xml:space="preserve"> 'learning_rate': [0.1, </w:t>
+      </w:r>
+      <w:r>
+        <w:rPr>
+          <w:rFonts w:ascii="Courier New" w:eastAsia="Times New Roman" w:hAnsi="Courier New" w:cs="Courier New"/>
+          <w:color w:val="000000"/>
+          <w:sz w:val="21"/>
+          <w:szCs w:val="21"/>
+          <w:lang w:val="pt-PT"/>
+        </w:rPr>
+        <w:t xml:space="preserve">0.2, </w:t>
+      </w:r>
+      <w:r>
+        <w:rPr>
+          <w:rFonts w:ascii="Courier New" w:eastAsia="Times New Roman" w:hAnsi="Courier New" w:cs="Courier New"/>
+          <w:color w:val="000000"/>
+          <w:sz w:val="21"/>
+          <w:szCs w:val="21"/>
+          <w:lang w:val="en-PT"/>
+        </w:rPr>
+        <w:t>0.3],</w:t>
+      </w:r>
+    </w:p>
+    <w:p>
+      <w:pPr>
+        <w:tabs>
+          <w:tab w:val="left" w:pos="916"/>
+          <w:tab w:val="left" w:pos="1832"/>
+          <w:tab w:val="left" w:pos="2748"/>
+          <w:tab w:val="left" w:pos="3664"/>
+          <w:tab w:val="left" w:pos="4580"/>
+          <w:tab w:val="left" w:pos="5496"/>
+          <w:tab w:val="left" w:pos="6412"/>
+          <w:tab w:val="left" w:pos="7328"/>
+          <w:tab w:val="left" w:pos="8244"/>
+          <w:tab w:val="left" w:pos="9160"/>
+          <w:tab w:val="left" w:pos="10076"/>
+          <w:tab w:val="left" w:pos="10992"/>
+          <w:tab w:val="left" w:pos="11908"/>
+          <w:tab w:val="left" w:pos="12824"/>
+          <w:tab w:val="left" w:pos="13740"/>
+          <w:tab w:val="left" w:pos="14656"/>
+        </w:tabs>
+        <w:wordWrap w:val="0"/>
+        <w:spacing w:line="240" w:lineRule="auto"/>
+        <w:ind w:left="1440"/>
+        <w:textAlignment w:val="baseline"/>
+        <w:rPr>
+          <w:rFonts w:ascii="Courier New" w:eastAsia="Times New Roman" w:hAnsi="Courier New" w:cs="Courier New"/>
+          <w:color w:val="000000"/>
+          <w:sz w:val="21"/>
+          <w:szCs w:val="21"/>
+          <w:lang w:val="en-PT"/>
+        </w:rPr>
+      </w:pPr>
+      <w:r>
+        <w:rPr>
+          <w:rFonts w:ascii="Courier New" w:eastAsia="Times New Roman" w:hAnsi="Courier New" w:cs="Courier New"/>
+          <w:color w:val="000000"/>
+          <w:sz w:val="21"/>
+          <w:szCs w:val="21"/>
+          <w:lang w:val="en-PT"/>
+        </w:rPr>
+        <w:t xml:space="preserve"> 'max_features': [None, 7],</w:t>
+      </w:r>
+    </w:p>
+    <w:p>
+      <w:pPr>
+        <w:tabs>
+          <w:tab w:val="left" w:pos="916"/>
+          <w:tab w:val="left" w:pos="1832"/>
+          <w:tab w:val="left" w:pos="2748"/>
+          <w:tab w:val="left" w:pos="3664"/>
+          <w:tab w:val="left" w:pos="4580"/>
+          <w:tab w:val="left" w:pos="5496"/>
+          <w:tab w:val="left" w:pos="6412"/>
+          <w:tab w:val="left" w:pos="7328"/>
+          <w:tab w:val="left" w:pos="8244"/>
+          <w:tab w:val="left" w:pos="9160"/>
+          <w:tab w:val="left" w:pos="10076"/>
+          <w:tab w:val="left" w:pos="10992"/>
+          <w:tab w:val="left" w:pos="11908"/>
+          <w:tab w:val="left" w:pos="12824"/>
+          <w:tab w:val="left" w:pos="13740"/>
+          <w:tab w:val="left" w:pos="14656"/>
+        </w:tabs>
+        <w:wordWrap w:val="0"/>
+        <w:spacing w:line="240" w:lineRule="auto"/>
+        <w:ind w:left="1440"/>
+        <w:textAlignment w:val="baseline"/>
+        <w:rPr>
+          <w:rFonts w:ascii="Courier New" w:eastAsia="Times New Roman" w:hAnsi="Courier New" w:cs="Courier New"/>
+          <w:color w:val="000000"/>
+          <w:sz w:val="21"/>
+          <w:szCs w:val="21"/>
+          <w:lang w:val="en-PT"/>
+        </w:rPr>
+      </w:pPr>
+      <w:r>
+        <w:rPr>
+          <w:rFonts w:ascii="Courier New" w:eastAsia="Times New Roman" w:hAnsi="Courier New" w:cs="Courier New"/>
+          <w:color w:val="000000"/>
+          <w:sz w:val="21"/>
+          <w:szCs w:val="21"/>
+          <w:lang w:val="en-PT"/>
+        </w:rPr>
+        <w:t xml:space="preserve"> 'max_depth': [</w:t>
+      </w:r>
+      <w:r>
+        <w:rPr>
+          <w:rFonts w:ascii="Courier New" w:eastAsia="Times New Roman" w:hAnsi="Courier New" w:cs="Courier New"/>
+          <w:color w:val="000000"/>
+          <w:sz w:val="21"/>
+          <w:szCs w:val="21"/>
+          <w:lang w:val="en-US"/>
+        </w:rPr>
+        <w:t>3</w:t>
+      </w:r>
+      <w:r>
+        <w:rPr>
+          <w:rFonts w:ascii="Courier New" w:eastAsia="Times New Roman" w:hAnsi="Courier New" w:cs="Courier New"/>
+          <w:color w:val="000000"/>
+          <w:sz w:val="21"/>
+          <w:szCs w:val="21"/>
+          <w:lang w:val="en-PT"/>
+        </w:rPr>
+        <w:t xml:space="preserve">, </w:t>
+      </w:r>
+      <w:r>
+        <w:rPr>
+          <w:rFonts w:ascii="Courier New" w:eastAsia="Times New Roman" w:hAnsi="Courier New" w:cs="Courier New"/>
+          <w:color w:val="000000"/>
+          <w:sz w:val="21"/>
+          <w:szCs w:val="21"/>
+          <w:lang w:val="en-US"/>
+        </w:rPr>
+        <w:t>4</w:t>
+      </w:r>
+      <w:r>
+        <w:rPr>
+          <w:rFonts w:ascii="Courier New" w:eastAsia="Times New Roman" w:hAnsi="Courier New" w:cs="Courier New"/>
+          <w:color w:val="000000"/>
+          <w:sz w:val="21"/>
+          <w:szCs w:val="21"/>
+          <w:lang w:val="en-PT"/>
+        </w:rPr>
+        <w:t>, 5],</w:t>
+      </w:r>
+    </w:p>
+    <w:p>
+      <w:pPr>
+        <w:tabs>
+          <w:tab w:val="left" w:pos="916"/>
+          <w:tab w:val="left" w:pos="1832"/>
+          <w:tab w:val="left" w:pos="2748"/>
+          <w:tab w:val="left" w:pos="3664"/>
+          <w:tab w:val="left" w:pos="4580"/>
+          <w:tab w:val="left" w:pos="5496"/>
+          <w:tab w:val="left" w:pos="6412"/>
+          <w:tab w:val="left" w:pos="7328"/>
+          <w:tab w:val="left" w:pos="8244"/>
+          <w:tab w:val="left" w:pos="9160"/>
+          <w:tab w:val="left" w:pos="10076"/>
+          <w:tab w:val="left" w:pos="10992"/>
+          <w:tab w:val="left" w:pos="11908"/>
+          <w:tab w:val="left" w:pos="12824"/>
+          <w:tab w:val="left" w:pos="13740"/>
+          <w:tab w:val="left" w:pos="14656"/>
+        </w:tabs>
+        <w:wordWrap w:val="0"/>
+        <w:spacing w:line="240" w:lineRule="auto"/>
+        <w:ind w:left="1440"/>
+        <w:textAlignment w:val="baseline"/>
+        <w:rPr>
+          <w:rFonts w:ascii="Courier New" w:eastAsia="Times New Roman" w:hAnsi="Courier New" w:cs="Courier New"/>
+          <w:color w:val="000000"/>
+          <w:sz w:val="21"/>
+          <w:szCs w:val="21"/>
+          <w:lang w:val="en-PT"/>
+        </w:rPr>
+      </w:pPr>
+      <w:r>
+        <w:rPr>
+          <w:rFonts w:ascii="Courier New" w:eastAsia="Times New Roman" w:hAnsi="Courier New" w:cs="Courier New"/>
+          <w:color w:val="000000"/>
+          <w:sz w:val="21"/>
+          <w:szCs w:val="21"/>
+          <w:lang w:val="en-PT"/>
+        </w:rPr>
+        <w:t xml:space="preserve"> 'min_samples_leaf': [</w:t>
+      </w:r>
+      <w:r>
+        <w:rPr>
+          <w:rFonts w:ascii="Courier New" w:eastAsia="Times New Roman" w:hAnsi="Courier New" w:cs="Courier New"/>
+          <w:color w:val="000000"/>
+          <w:sz w:val="21"/>
+          <w:szCs w:val="21"/>
+          <w:lang w:val="en-US"/>
+        </w:rPr>
+        <w:t>5</w:t>
+      </w:r>
+      <w:r>
+        <w:rPr>
+          <w:rFonts w:ascii="Courier New" w:eastAsia="Times New Roman" w:hAnsi="Courier New" w:cs="Courier New"/>
+          <w:color w:val="000000"/>
+          <w:sz w:val="21"/>
+          <w:szCs w:val="21"/>
+          <w:lang w:val="en-PT"/>
+        </w:rPr>
+        <w:t xml:space="preserve">, </w:t>
+      </w:r>
+      <w:r>
+        <w:rPr>
+          <w:rFonts w:ascii="Courier New" w:eastAsia="Times New Roman" w:hAnsi="Courier New" w:cs="Courier New"/>
+          <w:color w:val="000000"/>
+          <w:sz w:val="21"/>
+          <w:szCs w:val="21"/>
+          <w:lang w:val="en-US"/>
+        </w:rPr>
+        <w:t>6</w:t>
+      </w:r>
+      <w:r>
+        <w:rPr>
+          <w:rFonts w:ascii="Courier New" w:eastAsia="Times New Roman" w:hAnsi="Courier New" w:cs="Courier New"/>
+          <w:color w:val="000000"/>
+          <w:sz w:val="21"/>
+          <w:szCs w:val="21"/>
+          <w:lang w:val="en-PT"/>
+        </w:rPr>
+        <w:t xml:space="preserve">, </w:t>
+      </w:r>
+      <w:r>
+        <w:rPr>
+          <w:rFonts w:ascii="Courier New" w:eastAsia="Times New Roman" w:hAnsi="Courier New" w:cs="Courier New"/>
+          <w:color w:val="000000"/>
+          <w:sz w:val="21"/>
+          <w:szCs w:val="21"/>
+          <w:lang w:val="en-US"/>
+        </w:rPr>
+        <w:t>7</w:t>
+      </w:r>
+      <w:r>
+        <w:rPr>
+          <w:rFonts w:ascii="Courier New" w:eastAsia="Times New Roman" w:hAnsi="Courier New" w:cs="Courier New"/>
+          <w:color w:val="000000"/>
+          <w:sz w:val="21"/>
+          <w:szCs w:val="21"/>
+          <w:lang w:val="en-PT"/>
+        </w:rPr>
+        <w:t>],</w:t>
+      </w:r>
+    </w:p>
+    <w:p>
+      <w:pPr>
+        <w:tabs>
+          <w:tab w:val="left" w:pos="916"/>
+          <w:tab w:val="left" w:pos="1832"/>
+          <w:tab w:val="left" w:pos="2748"/>
+          <w:tab w:val="left" w:pos="3664"/>
+          <w:tab w:val="left" w:pos="4580"/>
+          <w:tab w:val="left" w:pos="5496"/>
+          <w:tab w:val="left" w:pos="6412"/>
+          <w:tab w:val="left" w:pos="7328"/>
+          <w:tab w:val="left" w:pos="8244"/>
+          <w:tab w:val="left" w:pos="9160"/>
+          <w:tab w:val="left" w:pos="10076"/>
+          <w:tab w:val="left" w:pos="10992"/>
+          <w:tab w:val="left" w:pos="11908"/>
+          <w:tab w:val="left" w:pos="12824"/>
+          <w:tab w:val="left" w:pos="13740"/>
+          <w:tab w:val="left" w:pos="14656"/>
+        </w:tabs>
+        <w:wordWrap w:val="0"/>
+        <w:spacing w:line="240" w:lineRule="auto"/>
+        <w:ind w:left="1440"/>
+        <w:textAlignment w:val="baseline"/>
+        <w:rPr>
+          <w:rFonts w:ascii="Courier New" w:eastAsia="Times New Roman" w:hAnsi="Courier New" w:cs="Courier New"/>
+          <w:color w:val="000000"/>
+          <w:sz w:val="21"/>
+          <w:szCs w:val="21"/>
+          <w:lang w:val="en-PT"/>
+        </w:rPr>
+      </w:pPr>
+      <w:r>
+        <w:rPr>
+          <w:rFonts w:ascii="Courier New" w:eastAsia="Times New Roman" w:hAnsi="Courier New" w:cs="Courier New"/>
+          <w:color w:val="000000"/>
+          <w:sz w:val="21"/>
+          <w:szCs w:val="21"/>
+          <w:lang w:val="en-PT"/>
+        </w:rPr>
+        <w:t xml:space="preserve"> 'min_samples_split': [4, </w:t>
+      </w:r>
+      <w:r>
+        <w:rPr>
+          <w:rFonts w:ascii="Courier New" w:eastAsia="Times New Roman" w:hAnsi="Courier New" w:cs="Courier New"/>
+          <w:color w:val="000000"/>
+          <w:sz w:val="21"/>
+          <w:szCs w:val="21"/>
+          <w:lang w:val="en-US"/>
+        </w:rPr>
+        <w:t>7</w:t>
+      </w:r>
+      <w:r>
+        <w:rPr>
+          <w:rFonts w:ascii="Courier New" w:eastAsia="Times New Roman" w:hAnsi="Courier New" w:cs="Courier New"/>
+          <w:color w:val="000000"/>
+          <w:sz w:val="21"/>
+          <w:szCs w:val="21"/>
+          <w:lang w:val="en-PT"/>
+        </w:rPr>
+        <w:t>, 10],</w:t>
+      </w:r>
+    </w:p>
+    <w:p>
+      <w:pPr>
+        <w:tabs>
+          <w:tab w:val="left" w:pos="916"/>
+          <w:tab w:val="left" w:pos="1832"/>
+          <w:tab w:val="left" w:pos="2748"/>
+          <w:tab w:val="left" w:pos="3664"/>
+          <w:tab w:val="left" w:pos="4580"/>
+          <w:tab w:val="left" w:pos="5496"/>
+          <w:tab w:val="left" w:pos="6412"/>
+          <w:tab w:val="left" w:pos="7328"/>
+          <w:tab w:val="left" w:pos="8244"/>
+          <w:tab w:val="left" w:pos="9160"/>
+          <w:tab w:val="left" w:pos="10076"/>
+          <w:tab w:val="left" w:pos="10992"/>
+          <w:tab w:val="left" w:pos="11908"/>
+          <w:tab w:val="left" w:pos="12824"/>
+          <w:tab w:val="left" w:pos="13740"/>
+          <w:tab w:val="left" w:pos="14656"/>
+        </w:tabs>
+        <w:wordWrap w:val="0"/>
+        <w:spacing w:line="240" w:lineRule="auto"/>
+        <w:ind w:left="1440"/>
+        <w:textAlignment w:val="baseline"/>
+        <w:rPr>
+          <w:rFonts w:ascii="Courier New" w:eastAsia="Times New Roman" w:hAnsi="Courier New" w:cs="Courier New"/>
+          <w:color w:val="000000"/>
+          <w:sz w:val="21"/>
+          <w:szCs w:val="21"/>
+          <w:lang w:val="en-US"/>
+        </w:rPr>
+      </w:pPr>
+      <w:r>
+        <w:rPr>
+          <w:rFonts w:ascii="Courier New" w:eastAsia="Times New Roman" w:hAnsi="Courier New" w:cs="Courier New"/>
+          <w:color w:val="000000"/>
+          <w:sz w:val="21"/>
+          <w:szCs w:val="21"/>
+          <w:lang w:val="en-US"/>
+        </w:rPr>
+        <w:t xml:space="preserve"> </w:t>
+      </w:r>
+      <w:r>
+        <w:rPr>
+          <w:rFonts w:ascii="Courier New" w:eastAsia="Times New Roman" w:hAnsi="Courier New" w:cs="Courier New"/>
+          <w:color w:val="000000"/>
+          <w:sz w:val="21"/>
+          <w:szCs w:val="21"/>
+          <w:lang w:val="en-PT"/>
+        </w:rPr>
+        <w:t>'</w:t>
+      </w:r>
+      <w:proofErr w:type="spellStart"/>
+      <w:r>
+        <w:rPr>
+          <w:rFonts w:ascii="Courier New" w:eastAsia="Times New Roman" w:hAnsi="Courier New" w:cs="Courier New"/>
+          <w:color w:val="000000"/>
+          <w:sz w:val="21"/>
+          <w:szCs w:val="21"/>
+          <w:lang w:val="pt-PT"/>
+        </w:rPr>
+        <w:t>subsample</w:t>
+      </w:r>
+      <w:proofErr w:type="spellEnd"/>
+      <w:r>
+        <w:rPr>
+          <w:rFonts w:ascii="Courier New" w:eastAsia="Times New Roman" w:hAnsi="Courier New" w:cs="Courier New"/>
+          <w:color w:val="000000"/>
+          <w:sz w:val="21"/>
+          <w:szCs w:val="21"/>
+          <w:lang w:val="en-PT"/>
+        </w:rPr>
+        <w:t>': [</w:t>
+      </w:r>
+      <w:r>
+        <w:rPr>
+          <w:rFonts w:ascii="Courier New" w:eastAsia="Times New Roman" w:hAnsi="Courier New" w:cs="Courier New"/>
+          <w:color w:val="000000"/>
+          <w:sz w:val="21"/>
+          <w:szCs w:val="21"/>
+          <w:lang w:val="pt-PT"/>
+        </w:rPr>
+        <w:t>1.0</w:t>
+      </w:r>
+      <w:r>
+        <w:rPr>
+          <w:rFonts w:ascii="Courier New" w:eastAsia="Times New Roman" w:hAnsi="Courier New" w:cs="Courier New"/>
+          <w:color w:val="000000"/>
+          <w:sz w:val="21"/>
+          <w:szCs w:val="21"/>
+          <w:lang w:val="en-PT"/>
+        </w:rPr>
+        <w:t xml:space="preserve">, </w:t>
+      </w:r>
+      <w:r>
+        <w:rPr>
+          <w:rFonts w:ascii="Courier New" w:eastAsia="Times New Roman" w:hAnsi="Courier New" w:cs="Courier New"/>
+          <w:color w:val="000000"/>
+          <w:sz w:val="21"/>
+          <w:szCs w:val="21"/>
+          <w:lang w:val="en-US"/>
+        </w:rPr>
+        <w:t>0.9</w:t>
+      </w:r>
+      <w:r>
+        <w:rPr>
+          <w:rFonts w:ascii="Courier New" w:eastAsia="Times New Roman" w:hAnsi="Courier New" w:cs="Courier New"/>
+          <w:color w:val="000000"/>
+          <w:sz w:val="21"/>
+          <w:szCs w:val="21"/>
+          <w:lang w:val="en-PT"/>
+        </w:rPr>
+        <w:t xml:space="preserve">, </w:t>
+      </w:r>
+      <w:r>
+        <w:rPr>
+          <w:rFonts w:ascii="Courier New" w:eastAsia="Times New Roman" w:hAnsi="Courier New" w:cs="Courier New"/>
+          <w:color w:val="000000"/>
+          <w:sz w:val="21"/>
+          <w:szCs w:val="21"/>
+          <w:lang w:val="pt-PT"/>
+        </w:rPr>
+        <w:t>0.8</w:t>
+      </w:r>
+      <w:r>
+        <w:rPr>
+          <w:rFonts w:ascii="Courier New" w:eastAsia="Times New Roman" w:hAnsi="Courier New" w:cs="Courier New"/>
+          <w:color w:val="000000"/>
+          <w:sz w:val="21"/>
+          <w:szCs w:val="21"/>
+          <w:lang w:val="en-PT"/>
+        </w:rPr>
+        <w:t>],</w:t>
+      </w:r>
+    </w:p>
+    <w:p>
+      <w:pPr>
+        <w:tabs>
+          <w:tab w:val="left" w:pos="916"/>
+          <w:tab w:val="left" w:pos="1832"/>
+          <w:tab w:val="left" w:pos="2748"/>
+          <w:tab w:val="left" w:pos="3664"/>
+          <w:tab w:val="left" w:pos="4580"/>
+          <w:tab w:val="left" w:pos="5496"/>
+          <w:tab w:val="left" w:pos="6412"/>
+          <w:tab w:val="left" w:pos="7328"/>
+          <w:tab w:val="left" w:pos="8244"/>
+          <w:tab w:val="left" w:pos="9160"/>
+          <w:tab w:val="left" w:pos="10076"/>
+          <w:tab w:val="left" w:pos="10992"/>
+          <w:tab w:val="left" w:pos="11908"/>
+          <w:tab w:val="left" w:pos="12824"/>
+          <w:tab w:val="left" w:pos="13740"/>
+          <w:tab w:val="left" w:pos="14656"/>
+        </w:tabs>
+        <w:wordWrap w:val="0"/>
+        <w:spacing w:line="240" w:lineRule="auto"/>
+        <w:ind w:left="1440"/>
+        <w:textAlignment w:val="baseline"/>
+        <w:rPr>
+          <w:rFonts w:ascii="Courier New" w:eastAsia="Times New Roman" w:hAnsi="Courier New" w:cs="Courier New"/>
+          <w:color w:val="000000"/>
+          <w:sz w:val="21"/>
+          <w:szCs w:val="21"/>
+          <w:lang w:val="en-PT"/>
+        </w:rPr>
+      </w:pPr>
+      <w:r>
+        <w:rPr>
+          <w:rFonts w:ascii="Courier New" w:eastAsia="Times New Roman" w:hAnsi="Courier New" w:cs="Courier New"/>
+          <w:color w:val="000000"/>
+          <w:sz w:val="21"/>
+          <w:szCs w:val="21"/>
+          <w:lang w:val="en-PT"/>
+        </w:rPr>
+        <w:t xml:space="preserve"> 'random_state': [42]}</w:t>
+      </w:r>
+    </w:p>
+    <w:p>
+      <w:pPr>
+        <w:widowControl w:val="0"/>
+        <w:ind w:left="1440" w:right="30"/>
+        <w:rPr>
+          <w:rFonts w:ascii="Times New Roman" w:eastAsia="Times New Roman" w:hAnsi="Times New Roman" w:cs="Times New Roman"/>
+          <w:sz w:val="24"/>
+          <w:szCs w:val="24"/>
+          <w:lang w:val="en-PT"/>
+        </w:rPr>
+      </w:pPr>
+    </w:p>
+    <w:p>
+      <w:pPr>
+        <w:widowControl w:val="0"/>
+        <w:ind w:left="1440" w:right="30"/>
+        <w:rPr>
+          <w:rFonts w:ascii="Times New Roman" w:eastAsia="Times New Roman" w:hAnsi="Times New Roman" w:cs="Times New Roman"/>
+          <w:sz w:val="24"/>
+          <w:szCs w:val="24"/>
+          <w:lang w:val="en-GB"/>
+        </w:rPr>
+      </w:pPr>
+    </w:p>
+    <w:p>
+      <w:pPr>
+        <w:widowControl w:val="0"/>
+        <w:ind w:left="1440" w:right="30"/>
+        <w:rPr>
+          <w:rFonts w:ascii="Times New Roman" w:eastAsia="Times New Roman" w:hAnsi="Times New Roman" w:cs="Times New Roman"/>
+          <w:sz w:val="24"/>
+          <w:szCs w:val="24"/>
+          <w:lang w:val="en-GB"/>
+        </w:rPr>
+      </w:pPr>
+      <w:r>
+        <w:rPr>
+          <w:rFonts w:ascii="Times New Roman" w:eastAsia="Times New Roman" w:hAnsi="Times New Roman" w:cs="Times New Roman"/>
+          <w:sz w:val="24"/>
+          <w:szCs w:val="24"/>
+          <w:lang w:val="en-GB"/>
+        </w:rPr>
+        <w:t>Adding to the manual testing, also a grid search was run including these parameters:</w:t>
+      </w:r>
+    </w:p>
+    <w:p>
+      <w:pPr>
+        <w:widowControl w:val="0"/>
+        <w:ind w:left="1440" w:right="30"/>
+        <w:rPr>
+          <w:rFonts w:ascii="Times New Roman" w:eastAsia="Times New Roman" w:hAnsi="Times New Roman" w:cs="Times New Roman"/>
+          <w:sz w:val="24"/>
+          <w:szCs w:val="24"/>
+          <w:lang w:val="en-GB"/>
+        </w:rPr>
+      </w:pPr>
+    </w:p>
+    <w:p>
+      <w:pPr>
+        <w:tabs>
+          <w:tab w:val="left" w:pos="916"/>
+          <w:tab w:val="left" w:pos="1832"/>
+          <w:tab w:val="left" w:pos="2748"/>
+          <w:tab w:val="left" w:pos="3664"/>
+          <w:tab w:val="left" w:pos="4580"/>
+          <w:tab w:val="left" w:pos="5496"/>
+          <w:tab w:val="left" w:pos="6412"/>
+          <w:tab w:val="left" w:pos="7328"/>
+          <w:tab w:val="left" w:pos="8244"/>
+          <w:tab w:val="left" w:pos="9160"/>
+          <w:tab w:val="left" w:pos="10076"/>
+          <w:tab w:val="left" w:pos="10992"/>
+          <w:tab w:val="left" w:pos="11908"/>
+          <w:tab w:val="left" w:pos="12824"/>
+          <w:tab w:val="left" w:pos="13740"/>
+          <w:tab w:val="left" w:pos="14656"/>
+        </w:tabs>
+        <w:wordWrap w:val="0"/>
+        <w:spacing w:line="240" w:lineRule="auto"/>
+        <w:ind w:left="1440"/>
+        <w:textAlignment w:val="baseline"/>
+        <w:rPr>
+          <w:rFonts w:ascii="Courier New" w:eastAsia="Times New Roman" w:hAnsi="Courier New" w:cs="Courier New"/>
+          <w:color w:val="000000"/>
+          <w:sz w:val="21"/>
+          <w:szCs w:val="21"/>
+          <w:lang w:val="en-PT"/>
+        </w:rPr>
+      </w:pPr>
+      <w:r>
+        <w:rPr>
+          <w:rFonts w:ascii="Courier New" w:eastAsia="Times New Roman" w:hAnsi="Courier New" w:cs="Courier New"/>
+          <w:color w:val="000000"/>
+          <w:sz w:val="21"/>
+          <w:szCs w:val="21"/>
+          <w:lang w:val="en-PT"/>
+        </w:rPr>
+        <w:t>{'n_estimators': [50, 100, 150, 300, 400],</w:t>
+      </w:r>
+    </w:p>
+    <w:p>
+      <w:pPr>
+        <w:tabs>
+          <w:tab w:val="left" w:pos="916"/>
+          <w:tab w:val="left" w:pos="1832"/>
+          <w:tab w:val="left" w:pos="2748"/>
+          <w:tab w:val="left" w:pos="3664"/>
+          <w:tab w:val="left" w:pos="4580"/>
+          <w:tab w:val="left" w:pos="5496"/>
+          <w:tab w:val="left" w:pos="6412"/>
+          <w:tab w:val="left" w:pos="7328"/>
+          <w:tab w:val="left" w:pos="8244"/>
+          <w:tab w:val="left" w:pos="9160"/>
+          <w:tab w:val="left" w:pos="10076"/>
+          <w:tab w:val="left" w:pos="10992"/>
+          <w:tab w:val="left" w:pos="11908"/>
+          <w:tab w:val="left" w:pos="12824"/>
+          <w:tab w:val="left" w:pos="13740"/>
+          <w:tab w:val="left" w:pos="14656"/>
+        </w:tabs>
+        <w:wordWrap w:val="0"/>
+        <w:spacing w:line="240" w:lineRule="auto"/>
+        <w:ind w:left="1440"/>
+        <w:textAlignment w:val="baseline"/>
+        <w:rPr>
+          <w:rFonts w:ascii="Courier New" w:eastAsia="Times New Roman" w:hAnsi="Courier New" w:cs="Courier New"/>
+          <w:color w:val="000000"/>
+          <w:sz w:val="21"/>
+          <w:szCs w:val="21"/>
+          <w:lang w:val="en-PT"/>
+        </w:rPr>
+      </w:pPr>
+      <w:r>
+        <w:rPr>
+          <w:rFonts w:ascii="Courier New" w:eastAsia="Times New Roman" w:hAnsi="Courier New" w:cs="Courier New"/>
+          <w:color w:val="000000"/>
+          <w:sz w:val="21"/>
+          <w:szCs w:val="21"/>
+          <w:lang w:val="en-PT"/>
+        </w:rPr>
+        <w:t xml:space="preserve"> 'learning_rate': [0.1, 0.3],</w:t>
+      </w:r>
+    </w:p>
+    <w:p>
+      <w:pPr>
+        <w:tabs>
+          <w:tab w:val="left" w:pos="916"/>
+          <w:tab w:val="left" w:pos="1832"/>
+          <w:tab w:val="left" w:pos="2748"/>
+          <w:tab w:val="left" w:pos="3664"/>
+          <w:tab w:val="left" w:pos="4580"/>
+          <w:tab w:val="left" w:pos="5496"/>
+          <w:tab w:val="left" w:pos="6412"/>
+          <w:tab w:val="left" w:pos="7328"/>
+          <w:tab w:val="left" w:pos="8244"/>
+          <w:tab w:val="left" w:pos="9160"/>
+          <w:tab w:val="left" w:pos="10076"/>
+          <w:tab w:val="left" w:pos="10992"/>
+          <w:tab w:val="left" w:pos="11908"/>
+          <w:tab w:val="left" w:pos="12824"/>
+          <w:tab w:val="left" w:pos="13740"/>
+          <w:tab w:val="left" w:pos="14656"/>
+        </w:tabs>
+        <w:wordWrap w:val="0"/>
+        <w:spacing w:line="240" w:lineRule="auto"/>
+        <w:ind w:left="1440"/>
+        <w:textAlignment w:val="baseline"/>
+        <w:rPr>
+          <w:rFonts w:ascii="Courier New" w:eastAsia="Times New Roman" w:hAnsi="Courier New" w:cs="Courier New"/>
+          <w:color w:val="000000"/>
+          <w:sz w:val="21"/>
+          <w:szCs w:val="21"/>
+          <w:lang w:val="en-PT"/>
+        </w:rPr>
+      </w:pPr>
+      <w:r>
+        <w:rPr>
+          <w:rFonts w:ascii="Courier New" w:eastAsia="Times New Roman" w:hAnsi="Courier New" w:cs="Courier New"/>
+          <w:color w:val="000000"/>
+          <w:sz w:val="21"/>
+          <w:szCs w:val="21"/>
+          <w:lang w:val="en-PT"/>
+        </w:rPr>
+        <w:t xml:space="preserve"> 'max_features': [None, 7],</w:t>
+      </w:r>
+    </w:p>
+    <w:p>
+      <w:pPr>
+        <w:tabs>
+          <w:tab w:val="left" w:pos="916"/>
+          <w:tab w:val="left" w:pos="1832"/>
+          <w:tab w:val="left" w:pos="2748"/>
+          <w:tab w:val="left" w:pos="3664"/>
+          <w:tab w:val="left" w:pos="4580"/>
+          <w:tab w:val="left" w:pos="5496"/>
+          <w:tab w:val="left" w:pos="6412"/>
+          <w:tab w:val="left" w:pos="7328"/>
+          <w:tab w:val="left" w:pos="8244"/>
+          <w:tab w:val="left" w:pos="9160"/>
+          <w:tab w:val="left" w:pos="10076"/>
+          <w:tab w:val="left" w:pos="10992"/>
+          <w:tab w:val="left" w:pos="11908"/>
+          <w:tab w:val="left" w:pos="12824"/>
+          <w:tab w:val="left" w:pos="13740"/>
+          <w:tab w:val="left" w:pos="14656"/>
+        </w:tabs>
+        <w:wordWrap w:val="0"/>
+        <w:spacing w:line="240" w:lineRule="auto"/>
+        <w:ind w:left="1440"/>
+        <w:textAlignment w:val="baseline"/>
+        <w:rPr>
+          <w:rFonts w:ascii="Courier New" w:eastAsia="Times New Roman" w:hAnsi="Courier New" w:cs="Courier New"/>
+          <w:color w:val="000000"/>
+          <w:sz w:val="21"/>
+          <w:szCs w:val="21"/>
+          <w:lang w:val="en-PT"/>
+        </w:rPr>
+      </w:pPr>
+      <w:r>
+        <w:rPr>
+          <w:rFonts w:ascii="Courier New" w:eastAsia="Times New Roman" w:hAnsi="Courier New" w:cs="Courier New"/>
+          <w:color w:val="000000"/>
+          <w:sz w:val="21"/>
+          <w:szCs w:val="21"/>
+          <w:lang w:val="en-PT"/>
+        </w:rPr>
+        <w:t xml:space="preserve"> 'max_depth': [2, 3, 5],</w:t>
+      </w:r>
+    </w:p>
+    <w:p>
+      <w:pPr>
+        <w:tabs>
+          <w:tab w:val="left" w:pos="916"/>
+          <w:tab w:val="left" w:pos="1832"/>
+          <w:tab w:val="left" w:pos="2748"/>
+          <w:tab w:val="left" w:pos="3664"/>
+          <w:tab w:val="left" w:pos="4580"/>
+          <w:tab w:val="left" w:pos="5496"/>
+          <w:tab w:val="left" w:pos="6412"/>
+          <w:tab w:val="left" w:pos="7328"/>
+          <w:tab w:val="left" w:pos="8244"/>
+          <w:tab w:val="left" w:pos="9160"/>
+          <w:tab w:val="left" w:pos="10076"/>
+          <w:tab w:val="left" w:pos="10992"/>
+          <w:tab w:val="left" w:pos="11908"/>
+          <w:tab w:val="left" w:pos="12824"/>
+          <w:tab w:val="left" w:pos="13740"/>
+          <w:tab w:val="left" w:pos="14656"/>
+        </w:tabs>
+        <w:wordWrap w:val="0"/>
+        <w:spacing w:line="240" w:lineRule="auto"/>
+        <w:ind w:left="1440"/>
+        <w:textAlignment w:val="baseline"/>
+        <w:rPr>
+          <w:rFonts w:ascii="Courier New" w:eastAsia="Times New Roman" w:hAnsi="Courier New" w:cs="Courier New"/>
+          <w:color w:val="000000"/>
+          <w:sz w:val="21"/>
+          <w:szCs w:val="21"/>
+          <w:lang w:val="en-PT"/>
+        </w:rPr>
+      </w:pPr>
+      <w:r>
+        <w:rPr>
+          <w:rFonts w:ascii="Courier New" w:eastAsia="Times New Roman" w:hAnsi="Courier New" w:cs="Courier New"/>
+          <w:color w:val="000000"/>
+          <w:sz w:val="21"/>
+          <w:szCs w:val="21"/>
+          <w:lang w:val="en-PT"/>
+        </w:rPr>
+        <w:t xml:space="preserve"> 'min_samples_leaf': [1, 3, 5],</w:t>
+      </w:r>
+    </w:p>
+    <w:p>
+      <w:pPr>
+        <w:tabs>
+          <w:tab w:val="left" w:pos="916"/>
+          <w:tab w:val="left" w:pos="1832"/>
+          <w:tab w:val="left" w:pos="2748"/>
+          <w:tab w:val="left" w:pos="3664"/>
+          <w:tab w:val="left" w:pos="4580"/>
+          <w:tab w:val="left" w:pos="5496"/>
+          <w:tab w:val="left" w:pos="6412"/>
+          <w:tab w:val="left" w:pos="7328"/>
+          <w:tab w:val="left" w:pos="8244"/>
+          <w:tab w:val="left" w:pos="9160"/>
+          <w:tab w:val="left" w:pos="10076"/>
+          <w:tab w:val="left" w:pos="10992"/>
+          <w:tab w:val="left" w:pos="11908"/>
+          <w:tab w:val="left" w:pos="12824"/>
+          <w:tab w:val="left" w:pos="13740"/>
+          <w:tab w:val="left" w:pos="14656"/>
+        </w:tabs>
+        <w:wordWrap w:val="0"/>
+        <w:spacing w:line="240" w:lineRule="auto"/>
+        <w:ind w:left="1440"/>
+        <w:textAlignment w:val="baseline"/>
+        <w:rPr>
+          <w:rFonts w:ascii="Courier New" w:eastAsia="Times New Roman" w:hAnsi="Courier New" w:cs="Courier New"/>
+          <w:color w:val="000000"/>
+          <w:sz w:val="21"/>
+          <w:szCs w:val="21"/>
+          <w:lang w:val="en-PT"/>
+        </w:rPr>
+      </w:pPr>
+      <w:r>
+        <w:rPr>
+          <w:rFonts w:ascii="Courier New" w:eastAsia="Times New Roman" w:hAnsi="Courier New" w:cs="Courier New"/>
+          <w:color w:val="000000"/>
+          <w:sz w:val="21"/>
+          <w:szCs w:val="21"/>
+          <w:lang w:val="en-PT"/>
+        </w:rPr>
+        <w:t xml:space="preserve"> 'min_samples_split': [4, 8, 10],</w:t>
+      </w:r>
+    </w:p>
+    <w:p>
+      <w:pPr>
+        <w:tabs>
+          <w:tab w:val="left" w:pos="916"/>
+          <w:tab w:val="left" w:pos="1832"/>
+          <w:tab w:val="left" w:pos="2748"/>
+          <w:tab w:val="left" w:pos="3664"/>
+          <w:tab w:val="left" w:pos="4580"/>
+          <w:tab w:val="left" w:pos="5496"/>
+          <w:tab w:val="left" w:pos="6412"/>
+          <w:tab w:val="left" w:pos="7328"/>
+          <w:tab w:val="left" w:pos="8244"/>
+          <w:tab w:val="left" w:pos="9160"/>
+          <w:tab w:val="left" w:pos="10076"/>
+          <w:tab w:val="left" w:pos="10992"/>
+          <w:tab w:val="left" w:pos="11908"/>
+          <w:tab w:val="left" w:pos="12824"/>
+          <w:tab w:val="left" w:pos="13740"/>
+          <w:tab w:val="left" w:pos="14656"/>
+        </w:tabs>
+        <w:wordWrap w:val="0"/>
+        <w:spacing w:line="240" w:lineRule="auto"/>
+        <w:ind w:left="1440"/>
+        <w:textAlignment w:val="baseline"/>
+        <w:rPr>
+          <w:rFonts w:ascii="Courier New" w:eastAsia="Times New Roman" w:hAnsi="Courier New" w:cs="Courier New"/>
+          <w:color w:val="000000"/>
+          <w:sz w:val="21"/>
+          <w:szCs w:val="21"/>
+          <w:lang w:val="en-PT"/>
+        </w:rPr>
+      </w:pPr>
+      <w:r>
+        <w:rPr>
+          <w:rFonts w:ascii="Courier New" w:eastAsia="Times New Roman" w:hAnsi="Courier New" w:cs="Courier New"/>
+          <w:color w:val="000000"/>
+          <w:sz w:val="21"/>
+          <w:szCs w:val="21"/>
+          <w:lang w:val="en-PT"/>
+        </w:rPr>
+        <w:t xml:space="preserve"> 'random_state': [42]}</w:t>
+      </w:r>
+    </w:p>
+    <w:p>
+      <w:pPr>
+        <w:tabs>
+          <w:tab w:val="left" w:pos="916"/>
+          <w:tab w:val="left" w:pos="1832"/>
+          <w:tab w:val="left" w:pos="2748"/>
+          <w:tab w:val="left" w:pos="3664"/>
+          <w:tab w:val="left" w:pos="4580"/>
+          <w:tab w:val="left" w:pos="5496"/>
+          <w:tab w:val="left" w:pos="6412"/>
+          <w:tab w:val="left" w:pos="7328"/>
+          <w:tab w:val="left" w:pos="8244"/>
+          <w:tab w:val="left" w:pos="9160"/>
+          <w:tab w:val="left" w:pos="10076"/>
+          <w:tab w:val="left" w:pos="10992"/>
+          <w:tab w:val="left" w:pos="11908"/>
+          <w:tab w:val="left" w:pos="12824"/>
+          <w:tab w:val="left" w:pos="13740"/>
+          <w:tab w:val="left" w:pos="14656"/>
+        </w:tabs>
+        <w:wordWrap w:val="0"/>
+        <w:spacing w:line="240" w:lineRule="auto"/>
+        <w:ind w:left="1440"/>
+        <w:textAlignment w:val="baseline"/>
+        <w:rPr>
+          <w:rFonts w:ascii="Courier New" w:eastAsia="Times New Roman" w:hAnsi="Courier New" w:cs="Courier New"/>
+          <w:color w:val="000000"/>
+          <w:sz w:val="21"/>
+          <w:szCs w:val="21"/>
+          <w:lang w:val="en-PT"/>
+        </w:rPr>
+      </w:pPr>
+    </w:p>
+    <w:p>
+      <w:pPr>
+        <w:tabs>
+          <w:tab w:val="left" w:pos="916"/>
+          <w:tab w:val="left" w:pos="1832"/>
+          <w:tab w:val="left" w:pos="2748"/>
+          <w:tab w:val="left" w:pos="3664"/>
+          <w:tab w:val="left" w:pos="4580"/>
+          <w:tab w:val="left" w:pos="5496"/>
+          <w:tab w:val="left" w:pos="6412"/>
+          <w:tab w:val="left" w:pos="7328"/>
+          <w:tab w:val="left" w:pos="8244"/>
+          <w:tab w:val="left" w:pos="9160"/>
+          <w:tab w:val="left" w:pos="10076"/>
+          <w:tab w:val="left" w:pos="10992"/>
+          <w:tab w:val="left" w:pos="11908"/>
+          <w:tab w:val="left" w:pos="12824"/>
+          <w:tab w:val="left" w:pos="13740"/>
+          <w:tab w:val="left" w:pos="14656"/>
+        </w:tabs>
+        <w:wordWrap w:val="0"/>
+        <w:spacing w:line="240" w:lineRule="auto"/>
+        <w:ind w:left="1440"/>
+        <w:textAlignment w:val="baseline"/>
+        <w:rPr>
+          <w:rFonts w:ascii="Times New Roman" w:eastAsia="Times New Roman" w:hAnsi="Times New Roman" w:cs="Times New Roman"/>
+          <w:sz w:val="24"/>
+          <w:szCs w:val="24"/>
+          <w:lang w:val="en-GB"/>
+        </w:rPr>
+      </w:pPr>
+      <w:r>
+        <w:rPr>
+          <w:rFonts w:ascii="Times New Roman" w:eastAsia="Times New Roman" w:hAnsi="Times New Roman" w:cs="Times New Roman"/>
+          <w:sz w:val="24"/>
+          <w:szCs w:val="24"/>
+          <w:lang w:val="en-GB"/>
+        </w:rPr>
+        <w:t>The o</w:t>
+      </w:r>
+      <w:r>
+        <w:rPr>
+          <w:rFonts w:ascii="Times New Roman" w:eastAsia="Times New Roman" w:hAnsi="Times New Roman" w:cs="Times New Roman"/>
+          <w:sz w:val="24"/>
+          <w:szCs w:val="24"/>
+          <w:lang w:val="en-GB"/>
+        </w:rPr>
+        <w:t xml:space="preserve">utput of this search was: </w:t>
+      </w:r>
+    </w:p>
+    <w:p>
+      <w:pPr>
+        <w:tabs>
+          <w:tab w:val="left" w:pos="916"/>
+          <w:tab w:val="left" w:pos="1832"/>
+          <w:tab w:val="left" w:pos="2748"/>
+          <w:tab w:val="left" w:pos="3664"/>
+          <w:tab w:val="left" w:pos="4580"/>
+          <w:tab w:val="left" w:pos="5496"/>
+          <w:tab w:val="left" w:pos="6412"/>
+          <w:tab w:val="left" w:pos="7328"/>
+          <w:tab w:val="left" w:pos="8244"/>
+          <w:tab w:val="left" w:pos="9160"/>
+          <w:tab w:val="left" w:pos="10076"/>
+          <w:tab w:val="left" w:pos="10992"/>
+          <w:tab w:val="left" w:pos="11908"/>
+          <w:tab w:val="left" w:pos="12824"/>
+          <w:tab w:val="left" w:pos="13740"/>
+          <w:tab w:val="left" w:pos="14656"/>
+        </w:tabs>
+        <w:wordWrap w:val="0"/>
+        <w:spacing w:line="240" w:lineRule="auto"/>
+        <w:ind w:left="1440"/>
+        <w:textAlignment w:val="baseline"/>
+        <w:rPr>
+          <w:rFonts w:ascii="Times New Roman" w:eastAsia="Times New Roman" w:hAnsi="Times New Roman" w:cs="Times New Roman"/>
+          <w:sz w:val="24"/>
+          <w:szCs w:val="24"/>
+          <w:lang w:val="en-GB"/>
+        </w:rPr>
+      </w:pPr>
+    </w:p>
+    <w:p>
+      <w:pPr>
+        <w:pStyle w:val="HTMLPreformatted"/>
+        <w:wordWrap w:val="0"/>
+        <w:ind w:left="1440"/>
+        <w:textAlignment w:val="baseline"/>
+        <w:rPr>
+          <w:color w:val="000000"/>
+          <w:sz w:val="21"/>
+          <w:szCs w:val="21"/>
+        </w:rPr>
+      </w:pPr>
+      <w:r>
+        <w:rPr>
+          <w:color w:val="000000"/>
+          <w:sz w:val="21"/>
+          <w:szCs w:val="21"/>
+        </w:rPr>
+        <w:t>{'learning_rate': 0.1,</w:t>
+      </w:r>
+    </w:p>
+    <w:p>
+      <w:pPr>
+        <w:pStyle w:val="HTMLPreformatted"/>
+        <w:wordWrap w:val="0"/>
+        <w:ind w:left="1440"/>
+        <w:textAlignment w:val="baseline"/>
+        <w:rPr>
+          <w:color w:val="000000"/>
+          <w:sz w:val="21"/>
+          <w:szCs w:val="21"/>
+        </w:rPr>
+      </w:pPr>
+      <w:r>
+        <w:rPr>
+          <w:color w:val="000000"/>
+          <w:sz w:val="21"/>
+          <w:szCs w:val="21"/>
+        </w:rPr>
+        <w:t xml:space="preserve"> 'max_depth': 3,</w:t>
+      </w:r>
+    </w:p>
+    <w:p>
+      <w:pPr>
+        <w:pStyle w:val="HTMLPreformatted"/>
+        <w:wordWrap w:val="0"/>
+        <w:ind w:left="1440"/>
+        <w:textAlignment w:val="baseline"/>
+        <w:rPr>
+          <w:color w:val="000000"/>
+          <w:sz w:val="21"/>
+          <w:szCs w:val="21"/>
+        </w:rPr>
+      </w:pPr>
+      <w:r>
+        <w:rPr>
+          <w:color w:val="000000"/>
+          <w:sz w:val="21"/>
+          <w:szCs w:val="21"/>
+        </w:rPr>
+        <w:t xml:space="preserve"> 'max_features': 7,</w:t>
+      </w:r>
+    </w:p>
+    <w:p>
+      <w:pPr>
+        <w:pStyle w:val="HTMLPreformatted"/>
+        <w:wordWrap w:val="0"/>
+        <w:ind w:left="1440"/>
+        <w:textAlignment w:val="baseline"/>
+        <w:rPr>
+          <w:color w:val="000000"/>
+          <w:sz w:val="21"/>
+          <w:szCs w:val="21"/>
+        </w:rPr>
+      </w:pPr>
+      <w:r>
+        <w:rPr>
+          <w:color w:val="000000"/>
+          <w:sz w:val="21"/>
+          <w:szCs w:val="21"/>
+        </w:rPr>
+        <w:t xml:space="preserve"> 'min_samples_leaf': 3,</w:t>
+      </w:r>
+    </w:p>
+    <w:p>
+      <w:pPr>
+        <w:pStyle w:val="HTMLPreformatted"/>
+        <w:wordWrap w:val="0"/>
+        <w:ind w:left="1440"/>
+        <w:textAlignment w:val="baseline"/>
+        <w:rPr>
+          <w:color w:val="000000"/>
+          <w:sz w:val="21"/>
+          <w:szCs w:val="21"/>
+        </w:rPr>
+      </w:pPr>
+      <w:r>
+        <w:rPr>
+          <w:color w:val="000000"/>
+          <w:sz w:val="21"/>
+          <w:szCs w:val="21"/>
+        </w:rPr>
+        <w:t xml:space="preserve"> 'min_samples_split': 8,</w:t>
+      </w:r>
+    </w:p>
+    <w:p>
+      <w:pPr>
+        <w:pStyle w:val="HTMLPreformatted"/>
+        <w:wordWrap w:val="0"/>
+        <w:ind w:left="1440"/>
+        <w:textAlignment w:val="baseline"/>
+        <w:rPr>
+          <w:color w:val="000000"/>
+          <w:sz w:val="21"/>
+          <w:szCs w:val="21"/>
+        </w:rPr>
+      </w:pPr>
+      <w:r>
+        <w:rPr>
+          <w:color w:val="000000"/>
+          <w:sz w:val="21"/>
+          <w:szCs w:val="21"/>
+        </w:rPr>
+        <w:t xml:space="preserve"> 'n_estimators': 300,</w:t>
+      </w:r>
+    </w:p>
+    <w:p>
+      <w:pPr>
+        <w:pStyle w:val="HTMLPreformatted"/>
+        <w:wordWrap w:val="0"/>
+        <w:ind w:left="1440"/>
+        <w:textAlignment w:val="baseline"/>
+        <w:rPr>
+          <w:color w:val="000000"/>
+          <w:sz w:val="21"/>
+          <w:szCs w:val="21"/>
+        </w:rPr>
+      </w:pPr>
+      <w:r>
+        <w:rPr>
+          <w:color w:val="000000"/>
+          <w:sz w:val="21"/>
+          <w:szCs w:val="21"/>
+        </w:rPr>
+        <w:t xml:space="preserve"> 'random_state': 42}</w:t>
+      </w:r>
+    </w:p>
+    <w:p>
+      <w:pPr>
+        <w:tabs>
+          <w:tab w:val="left" w:pos="916"/>
+          <w:tab w:val="left" w:pos="1832"/>
+          <w:tab w:val="left" w:pos="2748"/>
+          <w:tab w:val="left" w:pos="3664"/>
+          <w:tab w:val="left" w:pos="4580"/>
+          <w:tab w:val="left" w:pos="5496"/>
+          <w:tab w:val="left" w:pos="6412"/>
+          <w:tab w:val="left" w:pos="7328"/>
+          <w:tab w:val="left" w:pos="8244"/>
+          <w:tab w:val="left" w:pos="9160"/>
+          <w:tab w:val="left" w:pos="10076"/>
+          <w:tab w:val="left" w:pos="10992"/>
+          <w:tab w:val="left" w:pos="11908"/>
+          <w:tab w:val="left" w:pos="12824"/>
+          <w:tab w:val="left" w:pos="13740"/>
+          <w:tab w:val="left" w:pos="14656"/>
+        </w:tabs>
+        <w:wordWrap w:val="0"/>
+        <w:spacing w:line="240" w:lineRule="auto"/>
+        <w:ind w:left="1440"/>
+        <w:textAlignment w:val="baseline"/>
+        <w:rPr>
+          <w:rFonts w:ascii="Times New Roman" w:eastAsia="Times New Roman" w:hAnsi="Times New Roman" w:cs="Times New Roman"/>
+          <w:sz w:val="24"/>
+          <w:szCs w:val="24"/>
+          <w:lang w:val="en-GB"/>
+        </w:rPr>
+      </w:pPr>
+    </w:p>
+    <w:p>
+      <w:pPr>
+        <w:widowControl w:val="0"/>
+        <w:ind w:left="1440" w:right="30"/>
+        <w:rPr>
+          <w:rFonts w:ascii="Times New Roman" w:eastAsia="Times New Roman" w:hAnsi="Times New Roman" w:cs="Times New Roman"/>
+          <w:sz w:val="24"/>
+          <w:szCs w:val="24"/>
+          <w:lang w:val="en-PT"/>
+        </w:rPr>
+      </w:pPr>
+    </w:p>
+    <w:p>
+      <w:pPr>
+        <w:widowControl w:val="0"/>
+        <w:ind w:left="1440" w:right="30"/>
+        <w:rPr>
+          <w:rFonts w:ascii="Times New Roman" w:eastAsia="Times New Roman" w:hAnsi="Times New Roman" w:cs="Times New Roman"/>
+          <w:sz w:val="24"/>
+          <w:szCs w:val="24"/>
+          <w:lang w:val="en-GB"/>
+        </w:rPr>
+      </w:pPr>
+    </w:p>
+    <w:p>
+      <w:pPr>
+        <w:widowControl w:val="0"/>
+        <w:ind w:left="1440" w:right="30"/>
+        <w:rPr>
+          <w:rFonts w:ascii="Times New Roman" w:eastAsia="Times New Roman" w:hAnsi="Times New Roman" w:cs="Times New Roman"/>
+          <w:sz w:val="24"/>
+          <w:szCs w:val="24"/>
+          <w:lang w:val="en-GB"/>
+        </w:rPr>
+      </w:pPr>
     </w:p>
     <w:p>
       <w:pPr>
@@ -8259,6 +9931,7 @@
         <w:rPr>
           <w:lang w:val="en-US"/>
         </w:rPr>
+        <w:lastRenderedPageBreak/>
         <w:t xml:space="preserve">[9] </w:t>
       </w:r>
       <w:hyperlink r:id="rId17" w:history="1">
@@ -10969,6 +12642,56 @@
       <w:u w:val="single"/>
     </w:rPr>
   </w:style>
+  <w:style w:type="paragraph" w:styleId="HTMLPreformatted">
+    <w:name w:val="HTML Preformatted"/>
+    <w:basedOn w:val="Normal"/>
+    <w:link w:val="HTMLPreformattedChar"/>
+    <w:uiPriority w:val="99"/>
+    <w:semiHidden/>
+    <w:unhideWhenUsed/>
+    <w:rsid w:val="002D4A83"/>
+    <w:pPr>
+      <w:tabs>
+        <w:tab w:val="left" w:pos="916"/>
+        <w:tab w:val="left" w:pos="1832"/>
+        <w:tab w:val="left" w:pos="2748"/>
+        <w:tab w:val="left" w:pos="3664"/>
+        <w:tab w:val="left" w:pos="4580"/>
+        <w:tab w:val="left" w:pos="5496"/>
+        <w:tab w:val="left" w:pos="6412"/>
+        <w:tab w:val="left" w:pos="7328"/>
+        <w:tab w:val="left" w:pos="8244"/>
+        <w:tab w:val="left" w:pos="9160"/>
+        <w:tab w:val="left" w:pos="10076"/>
+        <w:tab w:val="left" w:pos="10992"/>
+        <w:tab w:val="left" w:pos="11908"/>
+        <w:tab w:val="left" w:pos="12824"/>
+        <w:tab w:val="left" w:pos="13740"/>
+        <w:tab w:val="left" w:pos="14656"/>
+      </w:tabs>
+      <w:spacing w:line="240" w:lineRule="auto"/>
+    </w:pPr>
+    <w:rPr>
+      <w:rFonts w:ascii="Courier New" w:eastAsia="Times New Roman" w:hAnsi="Courier New" w:cs="Courier New"/>
+      <w:sz w:val="20"/>
+      <w:szCs w:val="20"/>
+      <w:lang w:val="en-PT"/>
+    </w:rPr>
+  </w:style>
+  <w:style w:type="character" w:customStyle="1" w:styleId="HTMLPreformattedChar">
+    <w:name w:val="HTML Preformatted Char"/>
+    <w:basedOn w:val="DefaultParagraphFont"/>
+    <w:link w:val="HTMLPreformatted"/>
+    <w:uiPriority w:val="99"/>
+    <w:semiHidden/>
+    <w:rsid w:val="002D4A83"/>
+    <w:rPr>
+      <w:rFonts w:ascii="Courier New" w:eastAsia="Times New Roman" w:hAnsi="Courier New" w:cs="Courier New"/>
+      <w:sz w:val="20"/>
+      <w:szCs w:val="20"/>
+      <w:lang w:val="en-PT"/>
+    </w:rPr>
+  </w:style>
 </w:styles>
 </file>
 

</xml_diff>